<commit_message>
"made some changes and some pages"
</commit_message>
<xml_diff>
--- a/Digidzire Content.docx
+++ b/Digidzire Content.docx
@@ -67,26 +67,54 @@
         <w:rPr>
           <w:color w:val="833C0B" w:themeColor="accent2" w:themeShade="80"/>
         </w:rPr>
-        <w:t xml:space="preserve">Hi Peeps! </w:t>
-      </w:r>
-    </w:p>
-    <w:p>
-      <w:pPr>
+        <w:t xml:space="preserve">Hi </w:t>
+      </w:r>
+      <w:proofErr w:type="gramStart"/>
+      <w:r>
         <w:rPr>
           <w:color w:val="833C0B" w:themeColor="accent2" w:themeShade="80"/>
         </w:rPr>
-      </w:pPr>
+        <w:t>Peeps</w:t>
+      </w:r>
+      <w:proofErr w:type="gramEnd"/>
       <w:r>
         <w:rPr>
           <w:color w:val="833C0B" w:themeColor="accent2" w:themeShade="80"/>
         </w:rPr>
+        <w:t xml:space="preserve">! </w:t>
+      </w:r>
+    </w:p>
+    <w:p>
+      <w:pPr>
+        <w:rPr>
+          <w:color w:val="833C0B" w:themeColor="accent2" w:themeShade="80"/>
+        </w:rPr>
+      </w:pPr>
+      <w:r>
+        <w:rPr>
+          <w:color w:val="833C0B" w:themeColor="accent2" w:themeShade="80"/>
+        </w:rPr>
         <w:t>Enter into the world of designing and technology</w:t>
       </w:r>
       <w:r>
         <w:rPr>
           <w:color w:val="833C0B" w:themeColor="accent2" w:themeShade="80"/>
         </w:rPr>
-        <w:t xml:space="preserve"> with team Digidzire. We are a group of </w:t>
+        <w:t xml:space="preserve"> with team </w:t>
+      </w:r>
+      <w:proofErr w:type="spellStart"/>
+      <w:r>
+        <w:rPr>
+          <w:color w:val="833C0B" w:themeColor="accent2" w:themeShade="80"/>
+        </w:rPr>
+        <w:t>Digidzire</w:t>
+      </w:r>
+      <w:proofErr w:type="spellEnd"/>
+      <w:r>
+        <w:rPr>
+          <w:color w:val="833C0B" w:themeColor="accent2" w:themeShade="80"/>
+        </w:rPr>
+        <w:t xml:space="preserve">. We are a group of </w:t>
       </w:r>
       <w:r>
         <w:rPr>
@@ -220,47 +248,75 @@
         <w:rPr>
           <w:color w:val="000000" w:themeColor="text1"/>
         </w:rPr>
-        <w:t>Welcome to Digidzire – Your Premier IT and Design Partner!</w:t>
-      </w:r>
-    </w:p>
-    <w:p>
-      <w:pPr>
+        <w:t xml:space="preserve">Welcome to </w:t>
+      </w:r>
+      <w:proofErr w:type="spellStart"/>
+      <w:r>
         <w:rPr>
           <w:color w:val="000000" w:themeColor="text1"/>
         </w:rPr>
-      </w:pPr>
-    </w:p>
-    <w:p>
-      <w:pPr>
+        <w:t>Digidzire</w:t>
+      </w:r>
+      <w:proofErr w:type="spellEnd"/>
+      <w:r>
         <w:rPr>
           <w:color w:val="000000" w:themeColor="text1"/>
         </w:rPr>
-      </w:pPr>
-      <w:r>
+        <w:t xml:space="preserve"> – Your Premier IT and Design Partner!</w:t>
+      </w:r>
+    </w:p>
+    <w:p>
+      <w:pPr>
         <w:rPr>
           <w:color w:val="000000" w:themeColor="text1"/>
         </w:rPr>
+      </w:pPr>
+    </w:p>
+    <w:p>
+      <w:pPr>
+        <w:rPr>
+          <w:color w:val="000000" w:themeColor="text1"/>
+        </w:rPr>
+      </w:pPr>
+      <w:r>
+        <w:rPr>
+          <w:color w:val="000000" w:themeColor="text1"/>
+        </w:rPr>
         <w:lastRenderedPageBreak/>
-        <w:t>At Digidzire, we are passionate about transforming your vision into reality through innovative design and cutting-edge IT solutions. As experts in building brand identities and comprehensive marketing strategies, we pride ourselves on delivering exceptional results that drive business growth and enhance brand recognition.</w:t>
-      </w:r>
-    </w:p>
-    <w:p>
-      <w:pPr>
+        <w:t xml:space="preserve">At </w:t>
+      </w:r>
+      <w:proofErr w:type="spellStart"/>
+      <w:r>
         <w:rPr>
           <w:color w:val="000000" w:themeColor="text1"/>
         </w:rPr>
-      </w:pPr>
-    </w:p>
-    <w:p>
-      <w:pPr>
+        <w:t>Digidzire</w:t>
+      </w:r>
+      <w:proofErr w:type="spellEnd"/>
+      <w:r>
         <w:rPr>
           <w:color w:val="000000" w:themeColor="text1"/>
         </w:rPr>
-      </w:pPr>
-      <w:r>
+        <w:t>, we are passionate about transforming your vision into reality through innovative design and cutting-edge IT solutions. As experts in building brand identities and comprehensive marketing strategies, we pride ourselves on delivering exceptional results that drive business growth and enhance brand recognition.</w:t>
+      </w:r>
+    </w:p>
+    <w:p>
+      <w:pPr>
         <w:rPr>
           <w:color w:val="000000" w:themeColor="text1"/>
         </w:rPr>
+      </w:pPr>
+    </w:p>
+    <w:p>
+      <w:pPr>
+        <w:rPr>
+          <w:color w:val="000000" w:themeColor="text1"/>
+        </w:rPr>
+      </w:pPr>
+      <w:r>
+        <w:rPr>
+          <w:color w:val="000000" w:themeColor="text1"/>
+        </w:rPr>
         <w:t>Who We Are:</w:t>
       </w:r>
     </w:p>
@@ -270,11 +326,19 @@
           <w:color w:val="000000" w:themeColor="text1"/>
         </w:rPr>
       </w:pPr>
+      <w:proofErr w:type="spellStart"/>
       <w:r>
         <w:rPr>
           <w:color w:val="000000" w:themeColor="text1"/>
         </w:rPr>
-        <w:t xml:space="preserve">Digidzire is a dynamic </w:t>
+        <w:t>Digidzire</w:t>
+      </w:r>
+      <w:proofErr w:type="spellEnd"/>
+      <w:r>
+        <w:rPr>
+          <w:color w:val="000000" w:themeColor="text1"/>
+        </w:rPr>
+        <w:t xml:space="preserve"> is a dynamic </w:t>
       </w:r>
       <w:r>
         <w:rPr>
@@ -455,7 +519,21 @@
         <w:rPr>
           <w:color w:val="000000" w:themeColor="text1"/>
         </w:rPr>
-        <w:t xml:space="preserve">At Digidzire, our mission is to empower businesses by creating impactful </w:t>
+        <w:t xml:space="preserve">At </w:t>
+      </w:r>
+      <w:proofErr w:type="spellStart"/>
+      <w:r>
+        <w:rPr>
+          <w:color w:val="000000" w:themeColor="text1"/>
+        </w:rPr>
+        <w:t>Digidzire</w:t>
+      </w:r>
+      <w:proofErr w:type="spellEnd"/>
+      <w:r>
+        <w:rPr>
+          <w:color w:val="000000" w:themeColor="text1"/>
+        </w:rPr>
+        <w:t xml:space="preserve">, our mission is to empower businesses by creating impactful </w:t>
       </w:r>
       <w:r>
         <w:rPr>
@@ -514,7 +592,21 @@
         <w:rPr>
           <w:color w:val="000000" w:themeColor="text1"/>
         </w:rPr>
-        <w:t>IT and Design Company, Brand Identity Creation, Web Design and Development, Digital Marketing Solutions, SEO Services, Graphic Design, Digidzire, Innovative Solutions, Customer-Centric Approach, Results-Driven Strategies, Expert Team, Business Growth, Online Visibility, Brand Recognition, Empowering Businesses, Creative Designers, Strategic Marketers.</w:t>
+        <w:t xml:space="preserve">IT and Design Company, Brand Identity Creation, Web Design and Development, Digital Marketing Solutions, SEO Services, Graphic Design, </w:t>
+      </w:r>
+      <w:proofErr w:type="spellStart"/>
+      <w:r>
+        <w:rPr>
+          <w:color w:val="000000" w:themeColor="text1"/>
+        </w:rPr>
+        <w:t>Digidzire</w:t>
+      </w:r>
+      <w:proofErr w:type="spellEnd"/>
+      <w:r>
+        <w:rPr>
+          <w:color w:val="000000" w:themeColor="text1"/>
+        </w:rPr>
+        <w:t>, Innovative Solutions, Customer-Centric Approach, Results-Driven Strategies, Expert Team, Business Growth, Online Visibility, Brand Recognition, Empowering Businesses, Creative Designers, Strategic Marketers.</w:t>
       </w:r>
     </w:p>
     <w:p>
@@ -611,7 +703,27 @@
           <w:bCs/>
           <w:color w:val="1F1F1F"/>
         </w:rPr>
-        <w:t>Meet the Digidzire Dream Team!</w:t>
+        <w:t xml:space="preserve">Meet the </w:t>
+      </w:r>
+      <w:proofErr w:type="spellStart"/>
+      <w:r>
+        <w:rPr>
+          <w:rFonts w:ascii="Helvetica Neue" w:eastAsia="Times New Roman" w:hAnsi="Helvetica Neue" w:cs="Times New Roman"/>
+          <w:b/>
+          <w:bCs/>
+          <w:color w:val="1F1F1F"/>
+        </w:rPr>
+        <w:t>Digidzire</w:t>
+      </w:r>
+      <w:proofErr w:type="spellEnd"/>
+      <w:r>
+        <w:rPr>
+          <w:rFonts w:ascii="Helvetica Neue" w:eastAsia="Times New Roman" w:hAnsi="Helvetica Neue" w:cs="Times New Roman"/>
+          <w:b/>
+          <w:bCs/>
+          <w:color w:val="1F1F1F"/>
+        </w:rPr>
+        <w:t xml:space="preserve"> Dream Team!</w:t>
       </w:r>
     </w:p>
     <w:p>
@@ -628,7 +740,25 @@
           <w:color w:val="1F1F1F"/>
           <w:bdr w:val="none" w:sz="0" w:space="0" w:color="auto" w:frame="1"/>
         </w:rPr>
-        <w:t>The minds behind the magic! Here, you'll get to know the passionate go-getters who make Digidzire tick. We're a creative bunch with a shared mission to craft cutting-edge digital solutions for our clients. Dive in and meet the wizards behind the clicks!</w:t>
+        <w:t xml:space="preserve">The minds behind the magic! Here, you'll get to know the passionate go-getters who make </w:t>
+      </w:r>
+      <w:proofErr w:type="spellStart"/>
+      <w:r>
+        <w:rPr>
+          <w:rFonts w:ascii="Helvetica Neue" w:eastAsia="Times New Roman" w:hAnsi="Helvetica Neue" w:cs="Times New Roman"/>
+          <w:color w:val="1F1F1F"/>
+          <w:bdr w:val="none" w:sz="0" w:space="0" w:color="auto" w:frame="1"/>
+        </w:rPr>
+        <w:t>Digidzire</w:t>
+      </w:r>
+      <w:proofErr w:type="spellEnd"/>
+      <w:r>
+        <w:rPr>
+          <w:rFonts w:ascii="Helvetica Neue" w:eastAsia="Times New Roman" w:hAnsi="Helvetica Neue" w:cs="Times New Roman"/>
+          <w:color w:val="1F1F1F"/>
+          <w:bdr w:val="none" w:sz="0" w:space="0" w:color="auto" w:frame="1"/>
+        </w:rPr>
+        <w:t xml:space="preserve"> tick. We're a creative bunch with a shared mission to craft cutting-edge digital solutions for our clients. Dive in and meet the wizards behind the clicks!</w:t>
       </w:r>
     </w:p>
     <w:p>
@@ -719,6 +849,7 @@
           <w:color w:val="1F1F1F"/>
         </w:rPr>
       </w:pPr>
+      <w:proofErr w:type="spellStart"/>
       <w:r>
         <w:rPr>
           <w:rFonts w:ascii="Helvetica Neue" w:eastAsia="Times New Roman" w:hAnsi="Helvetica Neue" w:cs="Times New Roman"/>
@@ -726,7 +857,17 @@
           <w:color w:val="1F1F1F"/>
           <w:bdr w:val="none" w:sz="0" w:space="0" w:color="auto" w:frame="1"/>
         </w:rPr>
-        <w:t xml:space="preserve">Digidzire's data-driven approach and creative flair completely transformed our social media presence. We've seen a significant increase in brand awareness and engagement, </w:t>
+        <w:t>Digidzire's</w:t>
+      </w:r>
+      <w:proofErr w:type="spellEnd"/>
+      <w:r>
+        <w:rPr>
+          <w:rFonts w:ascii="Helvetica Neue" w:eastAsia="Times New Roman" w:hAnsi="Helvetica Neue" w:cs="Times New Roman"/>
+          <w:bCs/>
+          <w:color w:val="1F1F1F"/>
+          <w:bdr w:val="none" w:sz="0" w:space="0" w:color="auto" w:frame="1"/>
+        </w:rPr>
+        <w:t xml:space="preserve"> data-driven approach and creative flair completely transformed our social media presence. We've seen a significant increase in brand awareness and engagement, </w:t>
       </w:r>
       <w:r>
         <w:rPr>
@@ -761,6 +902,7 @@
           <w:color w:val="1F1F1F"/>
         </w:rPr>
       </w:pPr>
+      <w:proofErr w:type="spellStart"/>
       <w:r>
         <w:rPr>
           <w:rFonts w:ascii="Helvetica Neue" w:eastAsia="Times New Roman" w:hAnsi="Helvetica Neue" w:cs="Times New Roman"/>
@@ -768,7 +910,17 @@
           <w:color w:val="1F1F1F"/>
           <w:bdr w:val="none" w:sz="0" w:space="0" w:color="auto" w:frame="1"/>
         </w:rPr>
-        <w:t>Digidzire team is incredibly responsive, knowledgeable, and results-oriented. They developed a comprehensive SEO strategy that has propelled our website to the top of search engine rankings, driving a surge in organic traffic and sales</w:t>
+        <w:t>Digidzire</w:t>
+      </w:r>
+      <w:proofErr w:type="spellEnd"/>
+      <w:r>
+        <w:rPr>
+          <w:rFonts w:ascii="Helvetica Neue" w:eastAsia="Times New Roman" w:hAnsi="Helvetica Neue" w:cs="Times New Roman"/>
+          <w:bCs/>
+          <w:color w:val="1F1F1F"/>
+          <w:bdr w:val="none" w:sz="0" w:space="0" w:color="auto" w:frame="1"/>
+        </w:rPr>
+        <w:t xml:space="preserve"> team is incredibly responsive, knowledgeable, and results-oriented. They developed a comprehensive SEO strategy that has propelled our website to the top of search engine rankings, driving a surge in organic traffic and sales</w:t>
       </w:r>
       <w:r>
         <w:rPr>
@@ -800,7 +952,27 @@
           <w:color w:val="1F1F1F"/>
           <w:bdr w:val="none" w:sz="0" w:space="0" w:color="auto" w:frame="1"/>
         </w:rPr>
-        <w:t>We were struggling to connect with a younger demographic. Digidzire's team developed a captivating influencer marketing campaign that resonated perfectly with our target audience. The campaign generated significant brand buzz and positive brand sentiment, achieving a remarkable increase in brand loyalt</w:t>
+        <w:t xml:space="preserve">We were struggling to connect with a younger demographic. </w:t>
+      </w:r>
+      <w:proofErr w:type="spellStart"/>
+      <w:r>
+        <w:rPr>
+          <w:rFonts w:ascii="Helvetica Neue" w:eastAsia="Times New Roman" w:hAnsi="Helvetica Neue" w:cs="Times New Roman"/>
+          <w:bCs/>
+          <w:color w:val="1F1F1F"/>
+          <w:bdr w:val="none" w:sz="0" w:space="0" w:color="auto" w:frame="1"/>
+        </w:rPr>
+        <w:t>Digidzire's</w:t>
+      </w:r>
+      <w:proofErr w:type="spellEnd"/>
+      <w:r>
+        <w:rPr>
+          <w:rFonts w:ascii="Helvetica Neue" w:eastAsia="Times New Roman" w:hAnsi="Helvetica Neue" w:cs="Times New Roman"/>
+          <w:bCs/>
+          <w:color w:val="1F1F1F"/>
+          <w:bdr w:val="none" w:sz="0" w:space="0" w:color="auto" w:frame="1"/>
+        </w:rPr>
+        <w:t xml:space="preserve"> team developed a captivating influencer marketing campaign that resonated perfectly with our target audience. The campaign generated significant brand buzz and positive brand sentiment, achieving a remarkable increase in brand loyalt</w:t>
       </w:r>
       <w:r>
         <w:rPr>
@@ -825,6 +997,7 @@
           <w:color w:val="1F1F1F"/>
         </w:rPr>
       </w:pPr>
+      <w:proofErr w:type="spellStart"/>
       <w:r>
         <w:rPr>
           <w:rFonts w:ascii="Helvetica Neue" w:eastAsia="Times New Roman" w:hAnsi="Helvetica Neue" w:cs="Times New Roman"/>
@@ -832,7 +1005,17 @@
           <w:color w:val="1F1F1F"/>
           <w:bdr w:val="none" w:sz="0" w:space="0" w:color="auto" w:frame="1"/>
         </w:rPr>
-        <w:t>Digidzire's commitment to transparency and clear communication sets them apart. They provide regular reports and in-depth analysis, allowing us to track progress and make informed decisions. We feel like true partners in our digital marketing journey</w:t>
+        <w:t>Digidzire's</w:t>
+      </w:r>
+      <w:proofErr w:type="spellEnd"/>
+      <w:r>
+        <w:rPr>
+          <w:rFonts w:ascii="Helvetica Neue" w:eastAsia="Times New Roman" w:hAnsi="Helvetica Neue" w:cs="Times New Roman"/>
+          <w:bCs/>
+          <w:color w:val="1F1F1F"/>
+          <w:bdr w:val="none" w:sz="0" w:space="0" w:color="auto" w:frame="1"/>
+        </w:rPr>
+        <w:t xml:space="preserve"> commitment to transparency and clear communication sets them apart. They provide regular reports and in-depth analysis, allowing us to track progress and make informed decisions. We feel like true partners in our digital marketing journey</w:t>
       </w:r>
       <w:r>
         <w:rPr>
@@ -861,7 +1044,39 @@
           <w:rFonts w:ascii="Helvetica Neue" w:eastAsia="Times New Roman" w:hAnsi="Helvetica Neue" w:cs="Times New Roman"/>
           <w:color w:val="1F1F1F"/>
         </w:rPr>
-        <w:t>Our online presence was stagnant before we partnered with Digidzire.  Their team completely revamped our social media strategy and developed targeted PPC campaigns. Within months, we saw a dramatic increase in brand awareness and engagement.  Digidzire's expertise and dedication were instrumental in our digital growth.</w:t>
+        <w:t xml:space="preserve">Our online presence was stagnant before we partnered with </w:t>
+      </w:r>
+      <w:proofErr w:type="spellStart"/>
+      <w:r>
+        <w:rPr>
+          <w:rFonts w:ascii="Helvetica Neue" w:eastAsia="Times New Roman" w:hAnsi="Helvetica Neue" w:cs="Times New Roman"/>
+          <w:color w:val="1F1F1F"/>
+        </w:rPr>
+        <w:t>Digidzire</w:t>
+      </w:r>
+      <w:proofErr w:type="spellEnd"/>
+      <w:r>
+        <w:rPr>
+          <w:rFonts w:ascii="Helvetica Neue" w:eastAsia="Times New Roman" w:hAnsi="Helvetica Neue" w:cs="Times New Roman"/>
+          <w:color w:val="1F1F1F"/>
+        </w:rPr>
+        <w:t xml:space="preserve">.  Their team completely revamped our social media strategy and developed targeted PPC campaigns. Within months, we saw a dramatic increase in brand awareness and engagement.  </w:t>
+      </w:r>
+      <w:proofErr w:type="spellStart"/>
+      <w:r>
+        <w:rPr>
+          <w:rFonts w:ascii="Helvetica Neue" w:eastAsia="Times New Roman" w:hAnsi="Helvetica Neue" w:cs="Times New Roman"/>
+          <w:color w:val="1F1F1F"/>
+        </w:rPr>
+        <w:t>Digidzire's</w:t>
+      </w:r>
+      <w:proofErr w:type="spellEnd"/>
+      <w:r>
+        <w:rPr>
+          <w:rFonts w:ascii="Helvetica Neue" w:eastAsia="Times New Roman" w:hAnsi="Helvetica Neue" w:cs="Times New Roman"/>
+          <w:color w:val="1F1F1F"/>
+        </w:rPr>
+        <w:t xml:space="preserve"> expertise and dedication were instrumental in our digital growth.</w:t>
       </w:r>
     </w:p>
     <w:p>
@@ -881,7 +1096,39 @@
           <w:rFonts w:ascii="Helvetica Neue" w:eastAsia="Times New Roman" w:hAnsi="Helvetica Neue" w:cs="Times New Roman"/>
           <w:color w:val="1F1F1F"/>
         </w:rPr>
-        <w:t>We were initially hesitant to outsource our digital marketing, but Digidzire quickly exceeded our expectations. Their team is incredibly knowledgeable and always goes the extra mile to ensure our success.  From SEO optimization to website development, Digidzire has provided us with exceptional service across the board.</w:t>
+        <w:t xml:space="preserve">We were initially hesitant to outsource our digital marketing, but </w:t>
+      </w:r>
+      <w:proofErr w:type="spellStart"/>
+      <w:r>
+        <w:rPr>
+          <w:rFonts w:ascii="Helvetica Neue" w:eastAsia="Times New Roman" w:hAnsi="Helvetica Neue" w:cs="Times New Roman"/>
+          <w:color w:val="1F1F1F"/>
+        </w:rPr>
+        <w:t>Digidzire</w:t>
+      </w:r>
+      <w:proofErr w:type="spellEnd"/>
+      <w:r>
+        <w:rPr>
+          <w:rFonts w:ascii="Helvetica Neue" w:eastAsia="Times New Roman" w:hAnsi="Helvetica Neue" w:cs="Times New Roman"/>
+          <w:color w:val="1F1F1F"/>
+        </w:rPr>
+        <w:t xml:space="preserve"> quickly exceeded our expectations. Their team is incredibly knowledgeable and always goes the extra mile to ensure our success.  From SEO optimization to website development, </w:t>
+      </w:r>
+      <w:proofErr w:type="spellStart"/>
+      <w:r>
+        <w:rPr>
+          <w:rFonts w:ascii="Helvetica Neue" w:eastAsia="Times New Roman" w:hAnsi="Helvetica Neue" w:cs="Times New Roman"/>
+          <w:color w:val="1F1F1F"/>
+        </w:rPr>
+        <w:t>Digidzire</w:t>
+      </w:r>
+      <w:proofErr w:type="spellEnd"/>
+      <w:r>
+        <w:rPr>
+          <w:rFonts w:ascii="Helvetica Neue" w:eastAsia="Times New Roman" w:hAnsi="Helvetica Neue" w:cs="Times New Roman"/>
+          <w:color w:val="1F1F1F"/>
+        </w:rPr>
+        <w:t xml:space="preserve"> has provided us with exceptional service across the board.</w:t>
       </w:r>
     </w:p>
     <w:p>
@@ -901,7 +1148,39 @@
           <w:rFonts w:ascii="Helvetica Neue" w:eastAsia="Times New Roman" w:hAnsi="Helvetica Neue" w:cs="Times New Roman"/>
           <w:color w:val="1F1F1F"/>
         </w:rPr>
-        <w:t>Finding a digital marketing agency that balances creativity with strategic thinking can be a challenge. Digidzire strikes the perfect balance. Their team consistently delivers innovative campaigns that are backed by sound data and analytics.  We've seen a remarkable improvement in our conversion rates and overall ROI since partnering with Digidzire.</w:t>
+        <w:t xml:space="preserve">Finding a digital marketing agency that balances creativity with strategic thinking can be a challenge. </w:t>
+      </w:r>
+      <w:proofErr w:type="spellStart"/>
+      <w:r>
+        <w:rPr>
+          <w:rFonts w:ascii="Helvetica Neue" w:eastAsia="Times New Roman" w:hAnsi="Helvetica Neue" w:cs="Times New Roman"/>
+          <w:color w:val="1F1F1F"/>
+        </w:rPr>
+        <w:t>Digidzire</w:t>
+      </w:r>
+      <w:proofErr w:type="spellEnd"/>
+      <w:r>
+        <w:rPr>
+          <w:rFonts w:ascii="Helvetica Neue" w:eastAsia="Times New Roman" w:hAnsi="Helvetica Neue" w:cs="Times New Roman"/>
+          <w:color w:val="1F1F1F"/>
+        </w:rPr>
+        <w:t xml:space="preserve"> strikes the perfect balance. Their team consistently delivers innovative campaigns that are backed by sound data and analytics.  We've seen a remarkable improvement in our conversion rates and overall ROI since partnering with </w:t>
+      </w:r>
+      <w:proofErr w:type="spellStart"/>
+      <w:r>
+        <w:rPr>
+          <w:rFonts w:ascii="Helvetica Neue" w:eastAsia="Times New Roman" w:hAnsi="Helvetica Neue" w:cs="Times New Roman"/>
+          <w:color w:val="1F1F1F"/>
+        </w:rPr>
+        <w:t>Digidzire</w:t>
+      </w:r>
+      <w:proofErr w:type="spellEnd"/>
+      <w:r>
+        <w:rPr>
+          <w:rFonts w:ascii="Helvetica Neue" w:eastAsia="Times New Roman" w:hAnsi="Helvetica Neue" w:cs="Times New Roman"/>
+          <w:color w:val="1F1F1F"/>
+        </w:rPr>
+        <w:t>.</w:t>
       </w:r>
     </w:p>
     <w:p>
@@ -989,12 +1268,21 @@
           <w:color w:val="1F1F1F"/>
         </w:rPr>
       </w:pPr>
+      <w:proofErr w:type="spellStart"/>
       <w:r>
         <w:rPr>
           <w:rFonts w:ascii="Helvetica Neue" w:hAnsi="Helvetica Neue"/>
           <w:color w:val="1F1F1F"/>
         </w:rPr>
-        <w:t>Digidzire is your one-stop shop for crafting a powerful digital presence. We offer a comprehensive suite of services designed to elevate your brand, attract your ideal audience, and drive results.</w:t>
+        <w:t>Digidzire</w:t>
+      </w:r>
+      <w:proofErr w:type="spellEnd"/>
+      <w:r>
+        <w:rPr>
+          <w:rFonts w:ascii="Helvetica Neue" w:hAnsi="Helvetica Neue"/>
+          <w:color w:val="1F1F1F"/>
+        </w:rPr>
+        <w:t xml:space="preserve"> is your one-stop shop for crafting a powerful digital presence. We offer a comprehensive suite of services designed to elevate your brand, attract your ideal audience, and drive results.</w:t>
       </w:r>
     </w:p>
     <w:p>
@@ -1043,7 +1331,23 @@
           <w:rFonts w:ascii="Helvetica Neue" w:hAnsi="Helvetica Neue"/>
           <w:color w:val="1F1F1F"/>
         </w:rPr>
-        <w:t xml:space="preserve"> We'll define your brand essence, crafting a unique visual language (logo, color palette, fonts) and messaging that resonates with your target audience.</w:t>
+        <w:t xml:space="preserve"> We'll define your brand essence, crafting a unique visual language (logo, </w:t>
+      </w:r>
+      <w:proofErr w:type="spellStart"/>
+      <w:r>
+        <w:rPr>
+          <w:rFonts w:ascii="Helvetica Neue" w:hAnsi="Helvetica Neue"/>
+          <w:color w:val="1F1F1F"/>
+        </w:rPr>
+        <w:t>color</w:t>
+      </w:r>
+      <w:proofErr w:type="spellEnd"/>
+      <w:r>
+        <w:rPr>
+          <w:rFonts w:ascii="Helvetica Neue" w:hAnsi="Helvetica Neue"/>
+          <w:color w:val="1F1F1F"/>
+        </w:rPr>
+        <w:t xml:space="preserve"> palette, fonts) and messaging that resonates with your target audience.</w:t>
       </w:r>
     </w:p>
     <w:p>
@@ -1351,7 +1655,27 @@
           <w:color w:val="1F1F1F"/>
           <w:bdr w:val="none" w:sz="0" w:space="0" w:color="auto" w:frame="1"/>
         </w:rPr>
-        <w:t>Track and analyze results:</w:t>
+        <w:t xml:space="preserve">Track and </w:t>
+      </w:r>
+      <w:proofErr w:type="spellStart"/>
+      <w:r>
+        <w:rPr>
+          <w:rStyle w:val="Strong"/>
+          <w:rFonts w:ascii="Helvetica Neue" w:hAnsi="Helvetica Neue"/>
+          <w:color w:val="1F1F1F"/>
+          <w:bdr w:val="none" w:sz="0" w:space="0" w:color="auto" w:frame="1"/>
+        </w:rPr>
+        <w:t>analyze</w:t>
+      </w:r>
+      <w:proofErr w:type="spellEnd"/>
+      <w:r>
+        <w:rPr>
+          <w:rStyle w:val="Strong"/>
+          <w:rFonts w:ascii="Helvetica Neue" w:hAnsi="Helvetica Neue"/>
+          <w:color w:val="1F1F1F"/>
+          <w:bdr w:val="none" w:sz="0" w:space="0" w:color="auto" w:frame="1"/>
+        </w:rPr>
+        <w:t xml:space="preserve"> results:</w:t>
       </w:r>
       <w:r>
         <w:rPr>
@@ -1678,32 +2002,57 @@
           <w:rFonts w:ascii="Helvetica Neue" w:eastAsia="Times New Roman" w:hAnsi="Helvetica Neue" w:cs="Times New Roman"/>
           <w:color w:val="1F1F1F"/>
         </w:rPr>
-        <w:t xml:space="preserve"> Exceptional Graphic Design Services at Digidzire</w:t>
-      </w:r>
-    </w:p>
-    <w:p>
-      <w:pPr>
-        <w:spacing w:line="420" w:lineRule="atLeast"/>
-        <w:rPr>
-          <w:rFonts w:ascii="Helvetica Neue" w:eastAsia="Times New Roman" w:hAnsi="Helvetica Neue" w:cs="Times New Roman"/>
-          <w:color w:val="1F1F1F"/>
-        </w:rPr>
-      </w:pPr>
-    </w:p>
-    <w:p>
-      <w:pPr>
-        <w:spacing w:line="420" w:lineRule="atLeast"/>
-        <w:rPr>
-          <w:rFonts w:ascii="Helvetica Neue" w:eastAsia="Times New Roman" w:hAnsi="Helvetica Neue" w:cs="Times New Roman"/>
-          <w:color w:val="1F1F1F"/>
-        </w:rPr>
-      </w:pPr>
-      <w:r>
-        <w:rPr>
-          <w:rFonts w:ascii="Helvetica Neue" w:eastAsia="Times New Roman" w:hAnsi="Helvetica Neue" w:cs="Times New Roman"/>
-          <w:color w:val="1F1F1F"/>
-        </w:rPr>
-        <w:t>At Digidzire, we believe that great design is at the heart of every successful brand. Our graphic design services are tailored to bring your vision to life, creating visually compelling and memorable experiences that resonate with your audience. Whether you need a new logo, marketing materials, or a complete brand overhaul, our team of talented designers is here to deliver exceptional results.</w:t>
+        <w:t xml:space="preserve"> Exceptional Graphic Design Services at </w:t>
+      </w:r>
+      <w:proofErr w:type="spellStart"/>
+      <w:r>
+        <w:rPr>
+          <w:rFonts w:ascii="Helvetica Neue" w:eastAsia="Times New Roman" w:hAnsi="Helvetica Neue" w:cs="Times New Roman"/>
+          <w:color w:val="1F1F1F"/>
+        </w:rPr>
+        <w:t>Digidzire</w:t>
+      </w:r>
+      <w:proofErr w:type="spellEnd"/>
+    </w:p>
+    <w:p>
+      <w:pPr>
+        <w:spacing w:line="420" w:lineRule="atLeast"/>
+        <w:rPr>
+          <w:rFonts w:ascii="Helvetica Neue" w:eastAsia="Times New Roman" w:hAnsi="Helvetica Neue" w:cs="Times New Roman"/>
+          <w:color w:val="1F1F1F"/>
+        </w:rPr>
+      </w:pPr>
+    </w:p>
+    <w:p>
+      <w:pPr>
+        <w:spacing w:line="420" w:lineRule="atLeast"/>
+        <w:rPr>
+          <w:rFonts w:ascii="Helvetica Neue" w:eastAsia="Times New Roman" w:hAnsi="Helvetica Neue" w:cs="Times New Roman"/>
+          <w:color w:val="1F1F1F"/>
+        </w:rPr>
+      </w:pPr>
+      <w:r>
+        <w:rPr>
+          <w:rFonts w:ascii="Helvetica Neue" w:eastAsia="Times New Roman" w:hAnsi="Helvetica Neue" w:cs="Times New Roman"/>
+          <w:color w:val="1F1F1F"/>
+        </w:rPr>
+        <w:t xml:space="preserve">At </w:t>
+      </w:r>
+      <w:proofErr w:type="spellStart"/>
+      <w:r>
+        <w:rPr>
+          <w:rFonts w:ascii="Helvetica Neue" w:eastAsia="Times New Roman" w:hAnsi="Helvetica Neue" w:cs="Times New Roman"/>
+          <w:color w:val="1F1F1F"/>
+        </w:rPr>
+        <w:t>Digidzire</w:t>
+      </w:r>
+      <w:proofErr w:type="spellEnd"/>
+      <w:r>
+        <w:rPr>
+          <w:rFonts w:ascii="Helvetica Neue" w:eastAsia="Times New Roman" w:hAnsi="Helvetica Neue" w:cs="Times New Roman"/>
+          <w:color w:val="1F1F1F"/>
+        </w:rPr>
+        <w:t>, we believe that great design is at the heart of every successful brand. Our graphic design services are tailored to bring your vision to life, creating visually compelling and memorable experiences that resonate with your audience. Whether you need a new logo, marketing materials, or a complete brand overhaul, our team of talented designers is here to deliver exceptional results.</w:t>
       </w:r>
     </w:p>
     <w:p>
@@ -1830,7 +2179,23 @@
           <w:rFonts w:ascii="Helvetica Neue" w:eastAsia="Times New Roman" w:hAnsi="Helvetica Neue" w:cs="Times New Roman"/>
           <w:color w:val="1F1F1F"/>
         </w:rPr>
-        <w:t xml:space="preserve">   - Comprehensive Brand Packages: We develop cohesive brand identities that include logos, color schemes, typography, and visual elements that reflect your brand’s personality and values.</w:t>
+        <w:t xml:space="preserve">   - Comprehensive Brand Packages: We develop cohesive brand identities that include logos, </w:t>
+      </w:r>
+      <w:proofErr w:type="spellStart"/>
+      <w:r>
+        <w:rPr>
+          <w:rFonts w:ascii="Helvetica Neue" w:eastAsia="Times New Roman" w:hAnsi="Helvetica Neue" w:cs="Times New Roman"/>
+          <w:color w:val="1F1F1F"/>
+        </w:rPr>
+        <w:t>color</w:t>
+      </w:r>
+      <w:proofErr w:type="spellEnd"/>
+      <w:r>
+        <w:rPr>
+          <w:rFonts w:ascii="Helvetica Neue" w:eastAsia="Times New Roman" w:hAnsi="Helvetica Neue" w:cs="Times New Roman"/>
+          <w:color w:val="1F1F1F"/>
+        </w:rPr>
+        <w:t xml:space="preserve"> schemes, typography, and visual elements that reflect your brand’s personality and values.</w:t>
       </w:r>
     </w:p>
     <w:p>
@@ -2075,7 +2440,23 @@
           <w:rFonts w:ascii="Helvetica Neue" w:eastAsia="Times New Roman" w:hAnsi="Helvetica Neue" w:cs="Times New Roman"/>
           <w:color w:val="1F1F1F"/>
         </w:rPr>
-        <w:t>Why Choose Digidzire for Graphic Design?</w:t>
+        <w:t xml:space="preserve">Why Choose </w:t>
+      </w:r>
+      <w:proofErr w:type="spellStart"/>
+      <w:r>
+        <w:rPr>
+          <w:rFonts w:ascii="Helvetica Neue" w:eastAsia="Times New Roman" w:hAnsi="Helvetica Neue" w:cs="Times New Roman"/>
+          <w:color w:val="1F1F1F"/>
+        </w:rPr>
+        <w:t>Digidzire</w:t>
+      </w:r>
+      <w:proofErr w:type="spellEnd"/>
+      <w:r>
+        <w:rPr>
+          <w:rFonts w:ascii="Helvetica Neue" w:eastAsia="Times New Roman" w:hAnsi="Helvetica Neue" w:cs="Times New Roman"/>
+          <w:color w:val="1F1F1F"/>
+        </w:rPr>
+        <w:t xml:space="preserve"> for Graphic Design?</w:t>
       </w:r>
     </w:p>
     <w:p>
@@ -2210,32 +2591,64 @@
           <w:rFonts w:ascii="Helvetica Neue" w:eastAsia="Times New Roman" w:hAnsi="Helvetica Neue" w:cs="Times New Roman"/>
           <w:color w:val="1F1F1F"/>
         </w:rPr>
-        <w:t xml:space="preserve"> with Digidzire:</w:t>
-      </w:r>
-    </w:p>
-    <w:p>
-      <w:pPr>
-        <w:spacing w:line="420" w:lineRule="atLeast"/>
-        <w:rPr>
-          <w:rFonts w:ascii="Helvetica Neue" w:eastAsia="Times New Roman" w:hAnsi="Helvetica Neue" w:cs="Times New Roman"/>
-          <w:color w:val="1F1F1F"/>
-        </w:rPr>
-      </w:pPr>
-    </w:p>
-    <w:p>
-      <w:pPr>
-        <w:spacing w:line="420" w:lineRule="atLeast"/>
-        <w:rPr>
-          <w:rFonts w:ascii="Helvetica Neue" w:eastAsia="Times New Roman" w:hAnsi="Helvetica Neue" w:cs="Times New Roman"/>
-          <w:color w:val="1F1F1F"/>
-        </w:rPr>
-      </w:pPr>
-      <w:r>
-        <w:rPr>
-          <w:rFonts w:ascii="Helvetica Neue" w:eastAsia="Times New Roman" w:hAnsi="Helvetica Neue" w:cs="Times New Roman"/>
-          <w:color w:val="1F1F1F"/>
-        </w:rPr>
-        <w:t>Great design is more than just aesthetics; it’s about creating a connection with your audience. At Digidzire, we combine creativity, strategy, and technical expertise to deliver graphic design solutions that elevate your brand and drive results. Let us help you make a lasting impression with stunning visuals that tell your brand’s story.</w:t>
+        <w:t xml:space="preserve"> with </w:t>
+      </w:r>
+      <w:proofErr w:type="spellStart"/>
+      <w:r>
+        <w:rPr>
+          <w:rFonts w:ascii="Helvetica Neue" w:eastAsia="Times New Roman" w:hAnsi="Helvetica Neue" w:cs="Times New Roman"/>
+          <w:color w:val="1F1F1F"/>
+        </w:rPr>
+        <w:t>Digidzire</w:t>
+      </w:r>
+      <w:proofErr w:type="spellEnd"/>
+      <w:r>
+        <w:rPr>
+          <w:rFonts w:ascii="Helvetica Neue" w:eastAsia="Times New Roman" w:hAnsi="Helvetica Neue" w:cs="Times New Roman"/>
+          <w:color w:val="1F1F1F"/>
+        </w:rPr>
+        <w:t>:</w:t>
+      </w:r>
+    </w:p>
+    <w:p>
+      <w:pPr>
+        <w:spacing w:line="420" w:lineRule="atLeast"/>
+        <w:rPr>
+          <w:rFonts w:ascii="Helvetica Neue" w:eastAsia="Times New Roman" w:hAnsi="Helvetica Neue" w:cs="Times New Roman"/>
+          <w:color w:val="1F1F1F"/>
+        </w:rPr>
+      </w:pPr>
+    </w:p>
+    <w:p>
+      <w:pPr>
+        <w:spacing w:line="420" w:lineRule="atLeast"/>
+        <w:rPr>
+          <w:rFonts w:ascii="Helvetica Neue" w:eastAsia="Times New Roman" w:hAnsi="Helvetica Neue" w:cs="Times New Roman"/>
+          <w:color w:val="1F1F1F"/>
+        </w:rPr>
+      </w:pPr>
+      <w:r>
+        <w:rPr>
+          <w:rFonts w:ascii="Helvetica Neue" w:eastAsia="Times New Roman" w:hAnsi="Helvetica Neue" w:cs="Times New Roman"/>
+          <w:color w:val="1F1F1F"/>
+        </w:rPr>
+        <w:t xml:space="preserve">Great design is more than just aesthetics; it’s about creating a connection with your audience. At </w:t>
+      </w:r>
+      <w:proofErr w:type="spellStart"/>
+      <w:r>
+        <w:rPr>
+          <w:rFonts w:ascii="Helvetica Neue" w:eastAsia="Times New Roman" w:hAnsi="Helvetica Neue" w:cs="Times New Roman"/>
+          <w:color w:val="1F1F1F"/>
+        </w:rPr>
+        <w:t>Digidzire</w:t>
+      </w:r>
+      <w:proofErr w:type="spellEnd"/>
+      <w:r>
+        <w:rPr>
+          <w:rFonts w:ascii="Helvetica Neue" w:eastAsia="Times New Roman" w:hAnsi="Helvetica Neue" w:cs="Times New Roman"/>
+          <w:color w:val="1F1F1F"/>
+        </w:rPr>
+        <w:t>, we combine creativity, strategy, and technical expertise to deliver graphic design solutions that elevate your brand and drive results. Let us help you make a lasting impression with stunning visuals that tell your brand’s story.</w:t>
       </w:r>
     </w:p>
     <w:p>
@@ -2277,42 +2690,67 @@
           <w:color w:val="1F1F1F"/>
         </w:rPr>
         <w:lastRenderedPageBreak/>
-        <w:t>Graphic Design Services, Logo Design, Brand Identity, Marketing Collateral, Digital Graphics, Packaging Design, Creative Excellence, Custom Graphics, Unique Logos, Brand Guidelines, Social Media Graphics, Website Graphics, Packaging Design, Digidzire, Creative Design Solutions, Tailored Design Services.</w:t>
-      </w:r>
-    </w:p>
-    <w:p>
-      <w:pPr>
-        <w:spacing w:line="420" w:lineRule="atLeast"/>
-        <w:rPr>
-          <w:rFonts w:ascii="Helvetica Neue" w:eastAsia="Times New Roman" w:hAnsi="Helvetica Neue" w:cs="Times New Roman"/>
-          <w:color w:val="1F1F1F"/>
-        </w:rPr>
-      </w:pPr>
-    </w:p>
-    <w:p>
-      <w:pPr>
-        <w:spacing w:line="420" w:lineRule="atLeast"/>
-        <w:rPr>
-          <w:rFonts w:ascii="Helvetica Neue" w:eastAsia="Times New Roman" w:hAnsi="Helvetica Neue" w:cs="Times New Roman"/>
-          <w:color w:val="1F1F1F"/>
-        </w:rPr>
-      </w:pPr>
-    </w:p>
-    <w:p>
-      <w:pPr>
-        <w:spacing w:line="420" w:lineRule="atLeast"/>
-        <w:rPr>
-          <w:rFonts w:ascii="Helvetica Neue" w:eastAsia="Times New Roman" w:hAnsi="Helvetica Neue" w:cs="Times New Roman"/>
-          <w:color w:val="1F1F1F"/>
-        </w:rPr>
-      </w:pPr>
-      <w:r>
-        <w:rPr>
-          <w:rFonts w:ascii="Helvetica Neue" w:eastAsia="Times New Roman" w:hAnsi="Helvetica Neue" w:cs="Times New Roman"/>
-          <w:color w:val="1F1F1F"/>
-        </w:rPr>
-        <w:t>Expert Content Marketing and SEO Services at Digidzire</w:t>
-      </w:r>
+        <w:t xml:space="preserve">Graphic Design Services, Logo Design, Brand Identity, Marketing Collateral, Digital Graphics, Packaging Design, Creative Excellence, Custom Graphics, Unique Logos, Brand Guidelines, Social Media Graphics, Website Graphics, Packaging Design, </w:t>
+      </w:r>
+      <w:proofErr w:type="spellStart"/>
+      <w:r>
+        <w:rPr>
+          <w:rFonts w:ascii="Helvetica Neue" w:eastAsia="Times New Roman" w:hAnsi="Helvetica Neue" w:cs="Times New Roman"/>
+          <w:color w:val="1F1F1F"/>
+        </w:rPr>
+        <w:t>Digidzire</w:t>
+      </w:r>
+      <w:proofErr w:type="spellEnd"/>
+      <w:r>
+        <w:rPr>
+          <w:rFonts w:ascii="Helvetica Neue" w:eastAsia="Times New Roman" w:hAnsi="Helvetica Neue" w:cs="Times New Roman"/>
+          <w:color w:val="1F1F1F"/>
+        </w:rPr>
+        <w:t>, Creative Design Solutions, Tailored Design Services.</w:t>
+      </w:r>
+    </w:p>
+    <w:p>
+      <w:pPr>
+        <w:spacing w:line="420" w:lineRule="atLeast"/>
+        <w:rPr>
+          <w:rFonts w:ascii="Helvetica Neue" w:eastAsia="Times New Roman" w:hAnsi="Helvetica Neue" w:cs="Times New Roman"/>
+          <w:color w:val="1F1F1F"/>
+        </w:rPr>
+      </w:pPr>
+    </w:p>
+    <w:p>
+      <w:pPr>
+        <w:spacing w:line="420" w:lineRule="atLeast"/>
+        <w:rPr>
+          <w:rFonts w:ascii="Helvetica Neue" w:eastAsia="Times New Roman" w:hAnsi="Helvetica Neue" w:cs="Times New Roman"/>
+          <w:color w:val="1F1F1F"/>
+        </w:rPr>
+      </w:pPr>
+    </w:p>
+    <w:p>
+      <w:pPr>
+        <w:spacing w:line="420" w:lineRule="atLeast"/>
+        <w:rPr>
+          <w:rFonts w:ascii="Helvetica Neue" w:eastAsia="Times New Roman" w:hAnsi="Helvetica Neue" w:cs="Times New Roman"/>
+          <w:color w:val="1F1F1F"/>
+        </w:rPr>
+      </w:pPr>
+      <w:r>
+        <w:rPr>
+          <w:rFonts w:ascii="Helvetica Neue" w:eastAsia="Times New Roman" w:hAnsi="Helvetica Neue" w:cs="Times New Roman"/>
+          <w:color w:val="1F1F1F"/>
+        </w:rPr>
+        <w:t xml:space="preserve">Expert Content Marketing and SEO Services at </w:t>
+      </w:r>
+      <w:proofErr w:type="spellStart"/>
+      <w:r>
+        <w:rPr>
+          <w:rFonts w:ascii="Helvetica Neue" w:eastAsia="Times New Roman" w:hAnsi="Helvetica Neue" w:cs="Times New Roman"/>
+          <w:color w:val="1F1F1F"/>
+        </w:rPr>
+        <w:t>Digidzire</w:t>
+      </w:r>
+      <w:proofErr w:type="spellEnd"/>
     </w:p>
     <w:p>
       <w:pPr>
@@ -2361,7 +2799,23 @@
           <w:rFonts w:ascii="Helvetica Neue" w:eastAsia="Times New Roman" w:hAnsi="Helvetica Neue" w:cs="Times New Roman"/>
           <w:color w:val="1F1F1F"/>
         </w:rPr>
-        <w:t>In today's digital landscape, content is king and search engine visibility is vital. At Digidzire, we offer comprehensive content marketing and SEO services designed to elevate your online presence, engage your audience, and drive sustainable growth. Our team of experienced content creators and SEO specialists work together to craft compelling narratives and optimize your digital footprint, ensuring your brand stands out in the crowded online marketplace.</w:t>
+        <w:t xml:space="preserve">In today's digital landscape, content is king and search engine visibility is vital. At </w:t>
+      </w:r>
+      <w:proofErr w:type="spellStart"/>
+      <w:r>
+        <w:rPr>
+          <w:rFonts w:ascii="Helvetica Neue" w:eastAsia="Times New Roman" w:hAnsi="Helvetica Neue" w:cs="Times New Roman"/>
+          <w:color w:val="1F1F1F"/>
+        </w:rPr>
+        <w:t>Digidzire</w:t>
+      </w:r>
+      <w:proofErr w:type="spellEnd"/>
+      <w:r>
+        <w:rPr>
+          <w:rFonts w:ascii="Helvetica Neue" w:eastAsia="Times New Roman" w:hAnsi="Helvetica Neue" w:cs="Times New Roman"/>
+          <w:color w:val="1F1F1F"/>
+        </w:rPr>
+        <w:t>, we offer comprehensive content marketing and SEO services designed to elevate your online presence, engage your audience, and drive sustainable growth. Our team of experienced content creators and SEO specialists work together to craft compelling narratives and optimize your digital footprint, ensuring your brand stands out in the crowded online marketplace.</w:t>
       </w:r>
     </w:p>
     <w:p>
@@ -2431,7 +2885,23 @@
           <w:rFonts w:ascii="Helvetica Neue" w:eastAsia="Times New Roman" w:hAnsi="Helvetica Neue" w:cs="Times New Roman"/>
           <w:color w:val="1F1F1F"/>
         </w:rPr>
-        <w:t xml:space="preserve">   - Content Audits: We analyze your existing content to identify strengths, weaknesses, and opportunities for improvement.</w:t>
+        <w:t xml:space="preserve">   - Content Audits: We </w:t>
+      </w:r>
+      <w:proofErr w:type="spellStart"/>
+      <w:r>
+        <w:rPr>
+          <w:rFonts w:ascii="Helvetica Neue" w:eastAsia="Times New Roman" w:hAnsi="Helvetica Neue" w:cs="Times New Roman"/>
+          <w:color w:val="1F1F1F"/>
+        </w:rPr>
+        <w:t>analyze</w:t>
+      </w:r>
+      <w:proofErr w:type="spellEnd"/>
+      <w:r>
+        <w:rPr>
+          <w:rFonts w:ascii="Helvetica Neue" w:eastAsia="Times New Roman" w:hAnsi="Helvetica Neue" w:cs="Times New Roman"/>
+          <w:color w:val="1F1F1F"/>
+        </w:rPr>
+        <w:t xml:space="preserve"> your existing content to identify strengths, weaknesses, and opportunities for improvement.</w:t>
       </w:r>
     </w:p>
     <w:p>
@@ -2520,7 +2990,23 @@
           <w:rFonts w:ascii="Helvetica Neue" w:eastAsia="Times New Roman" w:hAnsi="Helvetica Neue" w:cs="Times New Roman"/>
           <w:color w:val="1F1F1F"/>
         </w:rPr>
-        <w:t xml:space="preserve">   - Whitepapers and Ebooks: In-depth, well-researched content pieces that provide valuable insights and generate leads.</w:t>
+        <w:t xml:space="preserve">   - Whitepapers and </w:t>
+      </w:r>
+      <w:proofErr w:type="spellStart"/>
+      <w:r>
+        <w:rPr>
+          <w:rFonts w:ascii="Helvetica Neue" w:eastAsia="Times New Roman" w:hAnsi="Helvetica Neue" w:cs="Times New Roman"/>
+          <w:color w:val="1F1F1F"/>
+        </w:rPr>
+        <w:t>Ebooks</w:t>
+      </w:r>
+      <w:proofErr w:type="spellEnd"/>
+      <w:r>
+        <w:rPr>
+          <w:rFonts w:ascii="Helvetica Neue" w:eastAsia="Times New Roman" w:hAnsi="Helvetica Neue" w:cs="Times New Roman"/>
+          <w:color w:val="1F1F1F"/>
+        </w:rPr>
+        <w:t>: In-depth, well-researched content pieces that provide valuable insights and generate leads.</w:t>
       </w:r>
     </w:p>
     <w:p>
@@ -2680,7 +3166,23 @@
           <w:rFonts w:ascii="Helvetica Neue" w:eastAsia="Times New Roman" w:hAnsi="Helvetica Neue" w:cs="Times New Roman"/>
           <w:color w:val="1F1F1F"/>
         </w:rPr>
-        <w:t xml:space="preserve">   - Competitive Analysis: Identifying keyword opportunities and gaps by analyzing your competitors’ strategies.</w:t>
+        <w:t xml:space="preserve">   - Competitive Analysis: Identifying keyword opportunities and gaps by </w:t>
+      </w:r>
+      <w:proofErr w:type="spellStart"/>
+      <w:r>
+        <w:rPr>
+          <w:rFonts w:ascii="Helvetica Neue" w:eastAsia="Times New Roman" w:hAnsi="Helvetica Neue" w:cs="Times New Roman"/>
+          <w:color w:val="1F1F1F"/>
+        </w:rPr>
+        <w:t>analyzing</w:t>
+      </w:r>
+      <w:proofErr w:type="spellEnd"/>
+      <w:r>
+        <w:rPr>
+          <w:rFonts w:ascii="Helvetica Neue" w:eastAsia="Times New Roman" w:hAnsi="Helvetica Neue" w:cs="Times New Roman"/>
+          <w:color w:val="1F1F1F"/>
+        </w:rPr>
+        <w:t xml:space="preserve"> your competitors’ strategies.</w:t>
       </w:r>
     </w:p>
     <w:p>
@@ -2925,7 +3427,23 @@
           <w:rFonts w:ascii="Helvetica Neue" w:eastAsia="Times New Roman" w:hAnsi="Helvetica Neue" w:cs="Times New Roman"/>
           <w:color w:val="1F1F1F"/>
         </w:rPr>
-        <w:t>Why Choose Digidzire for Content Marketing and SEO?</w:t>
+        <w:t xml:space="preserve">Why Choose </w:t>
+      </w:r>
+      <w:proofErr w:type="spellStart"/>
+      <w:r>
+        <w:rPr>
+          <w:rFonts w:ascii="Helvetica Neue" w:eastAsia="Times New Roman" w:hAnsi="Helvetica Neue" w:cs="Times New Roman"/>
+          <w:color w:val="1F1F1F"/>
+        </w:rPr>
+        <w:t>Digidzire</w:t>
+      </w:r>
+      <w:proofErr w:type="spellEnd"/>
+      <w:r>
+        <w:rPr>
+          <w:rFonts w:ascii="Helvetica Neue" w:eastAsia="Times New Roman" w:hAnsi="Helvetica Neue" w:cs="Times New Roman"/>
+          <w:color w:val="1F1F1F"/>
+        </w:rPr>
+        <w:t xml:space="preserve"> for Content Marketing and SEO?</w:t>
       </w:r>
     </w:p>
     <w:p>
@@ -3039,32 +3557,64 @@
           <w:rFonts w:ascii="Helvetica Neue" w:eastAsia="Times New Roman" w:hAnsi="Helvetica Neue" w:cs="Times New Roman"/>
           <w:color w:val="1F1F1F"/>
         </w:rPr>
-        <w:t>Transform Your Online Presence with Digidzire:</w:t>
-      </w:r>
-    </w:p>
-    <w:p>
-      <w:pPr>
-        <w:spacing w:line="420" w:lineRule="atLeast"/>
-        <w:rPr>
-          <w:rFonts w:ascii="Helvetica Neue" w:eastAsia="Times New Roman" w:hAnsi="Helvetica Neue" w:cs="Times New Roman"/>
-          <w:color w:val="1F1F1F"/>
-        </w:rPr>
-      </w:pPr>
-    </w:p>
-    <w:p>
-      <w:pPr>
-        <w:spacing w:line="420" w:lineRule="atLeast"/>
-        <w:rPr>
-          <w:rFonts w:ascii="Helvetica Neue" w:eastAsia="Times New Roman" w:hAnsi="Helvetica Neue" w:cs="Times New Roman"/>
-          <w:color w:val="1F1F1F"/>
-        </w:rPr>
-      </w:pPr>
-      <w:r>
-        <w:rPr>
-          <w:rFonts w:ascii="Helvetica Neue" w:eastAsia="Times New Roman" w:hAnsi="Helvetica Neue" w:cs="Times New Roman"/>
-          <w:color w:val="1F1F1F"/>
-        </w:rPr>
-        <w:t>At Digidzire, we are dedicated to helping your brand succeed in the digital world. Our content marketing and SEO services are designed to enhance your online presence, build lasting relationships with your audience, and achieve your business goals. Let us help you unlock the full potential of your content and search strategy.</w:t>
+        <w:t xml:space="preserve">Transform Your Online Presence with </w:t>
+      </w:r>
+      <w:proofErr w:type="spellStart"/>
+      <w:r>
+        <w:rPr>
+          <w:rFonts w:ascii="Helvetica Neue" w:eastAsia="Times New Roman" w:hAnsi="Helvetica Neue" w:cs="Times New Roman"/>
+          <w:color w:val="1F1F1F"/>
+        </w:rPr>
+        <w:t>Digidzire</w:t>
+      </w:r>
+      <w:proofErr w:type="spellEnd"/>
+      <w:r>
+        <w:rPr>
+          <w:rFonts w:ascii="Helvetica Neue" w:eastAsia="Times New Roman" w:hAnsi="Helvetica Neue" w:cs="Times New Roman"/>
+          <w:color w:val="1F1F1F"/>
+        </w:rPr>
+        <w:t>:</w:t>
+      </w:r>
+    </w:p>
+    <w:p>
+      <w:pPr>
+        <w:spacing w:line="420" w:lineRule="atLeast"/>
+        <w:rPr>
+          <w:rFonts w:ascii="Helvetica Neue" w:eastAsia="Times New Roman" w:hAnsi="Helvetica Neue" w:cs="Times New Roman"/>
+          <w:color w:val="1F1F1F"/>
+        </w:rPr>
+      </w:pPr>
+    </w:p>
+    <w:p>
+      <w:pPr>
+        <w:spacing w:line="420" w:lineRule="atLeast"/>
+        <w:rPr>
+          <w:rFonts w:ascii="Helvetica Neue" w:eastAsia="Times New Roman" w:hAnsi="Helvetica Neue" w:cs="Times New Roman"/>
+          <w:color w:val="1F1F1F"/>
+        </w:rPr>
+      </w:pPr>
+      <w:r>
+        <w:rPr>
+          <w:rFonts w:ascii="Helvetica Neue" w:eastAsia="Times New Roman" w:hAnsi="Helvetica Neue" w:cs="Times New Roman"/>
+          <w:color w:val="1F1F1F"/>
+        </w:rPr>
+        <w:t xml:space="preserve">At </w:t>
+      </w:r>
+      <w:proofErr w:type="spellStart"/>
+      <w:r>
+        <w:rPr>
+          <w:rFonts w:ascii="Helvetica Neue" w:eastAsia="Times New Roman" w:hAnsi="Helvetica Neue" w:cs="Times New Roman"/>
+          <w:color w:val="1F1F1F"/>
+        </w:rPr>
+        <w:t>Digidzire</w:t>
+      </w:r>
+      <w:proofErr w:type="spellEnd"/>
+      <w:r>
+        <w:rPr>
+          <w:rFonts w:ascii="Helvetica Neue" w:eastAsia="Times New Roman" w:hAnsi="Helvetica Neue" w:cs="Times New Roman"/>
+          <w:color w:val="1F1F1F"/>
+        </w:rPr>
+        <w:t>, we are dedicated to helping your brand succeed in the digital world. Our content marketing and SEO services are designed to enhance your online presence, build lasting relationships with your audience, and achieve your business goals. Let us help you unlock the full potential of your content and search strategy.</w:t>
       </w:r>
     </w:p>
     <w:p>
@@ -3113,42 +3663,67 @@
           <w:color w:val="1F1F1F"/>
         </w:rPr>
         <w:lastRenderedPageBreak/>
-        <w:t>Media Content, Link Building, Local SEO, SEO Analytics, Digidzire, Search Engine Optimization, Content Strategy, Online Visibility, Digital Presence.</w:t>
-      </w:r>
-    </w:p>
-    <w:p>
-      <w:pPr>
-        <w:spacing w:line="420" w:lineRule="atLeast"/>
-        <w:rPr>
-          <w:rFonts w:ascii="Helvetica Neue" w:eastAsia="Times New Roman" w:hAnsi="Helvetica Neue" w:cs="Times New Roman"/>
-          <w:color w:val="1F1F1F"/>
-        </w:rPr>
-      </w:pPr>
-    </w:p>
-    <w:p>
-      <w:pPr>
-        <w:spacing w:line="420" w:lineRule="atLeast"/>
-        <w:rPr>
-          <w:rFonts w:ascii="Helvetica Neue" w:eastAsia="Times New Roman" w:hAnsi="Helvetica Neue" w:cs="Times New Roman"/>
-          <w:color w:val="1F1F1F"/>
-        </w:rPr>
-      </w:pPr>
-    </w:p>
-    <w:p>
-      <w:pPr>
-        <w:spacing w:line="420" w:lineRule="atLeast"/>
-        <w:rPr>
-          <w:rFonts w:ascii="Helvetica Neue" w:eastAsia="Times New Roman" w:hAnsi="Helvetica Neue" w:cs="Times New Roman"/>
-          <w:color w:val="1F1F1F"/>
-        </w:rPr>
-      </w:pPr>
-      <w:r>
-        <w:rPr>
-          <w:rFonts w:ascii="Helvetica Neue" w:eastAsia="Times New Roman" w:hAnsi="Helvetica Neue" w:cs="Times New Roman"/>
-          <w:color w:val="1F1F1F"/>
-        </w:rPr>
-        <w:t>Comprehensive Social Media Marketing Services at Digidzire</w:t>
-      </w:r>
+        <w:t xml:space="preserve">Media Content, Link Building, Local SEO, SEO Analytics, </w:t>
+      </w:r>
+      <w:proofErr w:type="spellStart"/>
+      <w:r>
+        <w:rPr>
+          <w:rFonts w:ascii="Helvetica Neue" w:eastAsia="Times New Roman" w:hAnsi="Helvetica Neue" w:cs="Times New Roman"/>
+          <w:color w:val="1F1F1F"/>
+        </w:rPr>
+        <w:t>Digidzire</w:t>
+      </w:r>
+      <w:proofErr w:type="spellEnd"/>
+      <w:r>
+        <w:rPr>
+          <w:rFonts w:ascii="Helvetica Neue" w:eastAsia="Times New Roman" w:hAnsi="Helvetica Neue" w:cs="Times New Roman"/>
+          <w:color w:val="1F1F1F"/>
+        </w:rPr>
+        <w:t>, Search Engine Optimization, Content Strategy, Online Visibility, Digital Presence.</w:t>
+      </w:r>
+    </w:p>
+    <w:p>
+      <w:pPr>
+        <w:spacing w:line="420" w:lineRule="atLeast"/>
+        <w:rPr>
+          <w:rFonts w:ascii="Helvetica Neue" w:eastAsia="Times New Roman" w:hAnsi="Helvetica Neue" w:cs="Times New Roman"/>
+          <w:color w:val="1F1F1F"/>
+        </w:rPr>
+      </w:pPr>
+    </w:p>
+    <w:p>
+      <w:pPr>
+        <w:spacing w:line="420" w:lineRule="atLeast"/>
+        <w:rPr>
+          <w:rFonts w:ascii="Helvetica Neue" w:eastAsia="Times New Roman" w:hAnsi="Helvetica Neue" w:cs="Times New Roman"/>
+          <w:color w:val="1F1F1F"/>
+        </w:rPr>
+      </w:pPr>
+    </w:p>
+    <w:p>
+      <w:pPr>
+        <w:spacing w:line="420" w:lineRule="atLeast"/>
+        <w:rPr>
+          <w:rFonts w:ascii="Helvetica Neue" w:eastAsia="Times New Roman" w:hAnsi="Helvetica Neue" w:cs="Times New Roman"/>
+          <w:color w:val="1F1F1F"/>
+        </w:rPr>
+      </w:pPr>
+      <w:r>
+        <w:rPr>
+          <w:rFonts w:ascii="Helvetica Neue" w:eastAsia="Times New Roman" w:hAnsi="Helvetica Neue" w:cs="Times New Roman"/>
+          <w:color w:val="1F1F1F"/>
+        </w:rPr>
+        <w:t xml:space="preserve">Comprehensive Social Media Marketing Services at </w:t>
+      </w:r>
+      <w:proofErr w:type="spellStart"/>
+      <w:r>
+        <w:rPr>
+          <w:rFonts w:ascii="Helvetica Neue" w:eastAsia="Times New Roman" w:hAnsi="Helvetica Neue" w:cs="Times New Roman"/>
+          <w:color w:val="1F1F1F"/>
+        </w:rPr>
+        <w:t>Digidzire</w:t>
+      </w:r>
+      <w:proofErr w:type="spellEnd"/>
     </w:p>
     <w:p>
       <w:pPr>
@@ -3197,7 +3772,23 @@
           <w:rFonts w:ascii="Helvetica Neue" w:eastAsia="Times New Roman" w:hAnsi="Helvetica Neue" w:cs="Times New Roman"/>
           <w:color w:val="1F1F1F"/>
         </w:rPr>
-        <w:t>In the ever-evolving digital landscape, social media has become an essential tool for businesses to connect with their audience, build brand awareness, and drive engagement. At Digidzire, our expert Social Media Marketing (SMM) services are designed to help you navigate this dynamic environment, creating impactful campaigns that resonate with your audience and achieve your business goals.</w:t>
+        <w:t xml:space="preserve">In the ever-evolving digital landscape, social media has become an essential tool for businesses to connect with their audience, build brand awareness, and drive engagement. At </w:t>
+      </w:r>
+      <w:proofErr w:type="spellStart"/>
+      <w:r>
+        <w:rPr>
+          <w:rFonts w:ascii="Helvetica Neue" w:eastAsia="Times New Roman" w:hAnsi="Helvetica Neue" w:cs="Times New Roman"/>
+          <w:color w:val="1F1F1F"/>
+        </w:rPr>
+        <w:t>Digidzire</w:t>
+      </w:r>
+      <w:proofErr w:type="spellEnd"/>
+      <w:r>
+        <w:rPr>
+          <w:rFonts w:ascii="Helvetica Neue" w:eastAsia="Times New Roman" w:hAnsi="Helvetica Neue" w:cs="Times New Roman"/>
+          <w:color w:val="1F1F1F"/>
+        </w:rPr>
+        <w:t>, our expert Social Media Marketing (SMM) services are designed to help you navigate this dynamic environment, creating impactful campaigns that resonate with your audience and achieve your business goals.</w:t>
       </w:r>
     </w:p>
     <w:p>
@@ -3626,7 +4217,23 @@
           <w:rFonts w:ascii="Helvetica Neue" w:eastAsia="Times New Roman" w:hAnsi="Helvetica Neue" w:cs="Times New Roman"/>
           <w:color w:val="1F1F1F"/>
         </w:rPr>
-        <w:t>Why Choose Digidzire for Social Media Marketing?</w:t>
+        <w:t xml:space="preserve">Why Choose </w:t>
+      </w:r>
+      <w:proofErr w:type="spellStart"/>
+      <w:r>
+        <w:rPr>
+          <w:rFonts w:ascii="Helvetica Neue" w:eastAsia="Times New Roman" w:hAnsi="Helvetica Neue" w:cs="Times New Roman"/>
+          <w:color w:val="1F1F1F"/>
+        </w:rPr>
+        <w:t>Digidzire</w:t>
+      </w:r>
+      <w:proofErr w:type="spellEnd"/>
+      <w:r>
+        <w:rPr>
+          <w:rFonts w:ascii="Helvetica Neue" w:eastAsia="Times New Roman" w:hAnsi="Helvetica Neue" w:cs="Times New Roman"/>
+          <w:color w:val="1F1F1F"/>
+        </w:rPr>
+        <w:t xml:space="preserve"> for Social Media Marketing?</w:t>
       </w:r>
     </w:p>
     <w:p>
@@ -3741,32 +4348,64 @@
           <w:rFonts w:ascii="Helvetica Neue" w:eastAsia="Times New Roman" w:hAnsi="Helvetica Neue" w:cs="Times New Roman"/>
           <w:color w:val="1F1F1F"/>
         </w:rPr>
-        <w:t>Boost Your Social Media Presence with Digidzire:</w:t>
-      </w:r>
-    </w:p>
-    <w:p>
-      <w:pPr>
-        <w:spacing w:line="420" w:lineRule="atLeast"/>
-        <w:rPr>
-          <w:rFonts w:ascii="Helvetica Neue" w:eastAsia="Times New Roman" w:hAnsi="Helvetica Neue" w:cs="Times New Roman"/>
-          <w:color w:val="1F1F1F"/>
-        </w:rPr>
-      </w:pPr>
-    </w:p>
-    <w:p>
-      <w:pPr>
-        <w:spacing w:line="420" w:lineRule="atLeast"/>
-        <w:rPr>
-          <w:rFonts w:ascii="Helvetica Neue" w:eastAsia="Times New Roman" w:hAnsi="Helvetica Neue" w:cs="Times New Roman"/>
-          <w:color w:val="1F1F1F"/>
-        </w:rPr>
-      </w:pPr>
-      <w:r>
-        <w:rPr>
-          <w:rFonts w:ascii="Helvetica Neue" w:eastAsia="Times New Roman" w:hAnsi="Helvetica Neue" w:cs="Times New Roman"/>
-          <w:color w:val="1F1F1F"/>
-        </w:rPr>
-        <w:t>At Digidzire, we are dedicated to helping your brand thrive on social media. Our comprehensive SMM services are designed to elevate your online presence, foster engagement, and drive conversions. Let us help you unlock the full potential of social media for your business.</w:t>
+        <w:t xml:space="preserve">Boost Your Social Media Presence with </w:t>
+      </w:r>
+      <w:proofErr w:type="spellStart"/>
+      <w:r>
+        <w:rPr>
+          <w:rFonts w:ascii="Helvetica Neue" w:eastAsia="Times New Roman" w:hAnsi="Helvetica Neue" w:cs="Times New Roman"/>
+          <w:color w:val="1F1F1F"/>
+        </w:rPr>
+        <w:t>Digidzire</w:t>
+      </w:r>
+      <w:proofErr w:type="spellEnd"/>
+      <w:r>
+        <w:rPr>
+          <w:rFonts w:ascii="Helvetica Neue" w:eastAsia="Times New Roman" w:hAnsi="Helvetica Neue" w:cs="Times New Roman"/>
+          <w:color w:val="1F1F1F"/>
+        </w:rPr>
+        <w:t>:</w:t>
+      </w:r>
+    </w:p>
+    <w:p>
+      <w:pPr>
+        <w:spacing w:line="420" w:lineRule="atLeast"/>
+        <w:rPr>
+          <w:rFonts w:ascii="Helvetica Neue" w:eastAsia="Times New Roman" w:hAnsi="Helvetica Neue" w:cs="Times New Roman"/>
+          <w:color w:val="1F1F1F"/>
+        </w:rPr>
+      </w:pPr>
+    </w:p>
+    <w:p>
+      <w:pPr>
+        <w:spacing w:line="420" w:lineRule="atLeast"/>
+        <w:rPr>
+          <w:rFonts w:ascii="Helvetica Neue" w:eastAsia="Times New Roman" w:hAnsi="Helvetica Neue" w:cs="Times New Roman"/>
+          <w:color w:val="1F1F1F"/>
+        </w:rPr>
+      </w:pPr>
+      <w:r>
+        <w:rPr>
+          <w:rFonts w:ascii="Helvetica Neue" w:eastAsia="Times New Roman" w:hAnsi="Helvetica Neue" w:cs="Times New Roman"/>
+          <w:color w:val="1F1F1F"/>
+        </w:rPr>
+        <w:t xml:space="preserve">At </w:t>
+      </w:r>
+      <w:proofErr w:type="spellStart"/>
+      <w:r>
+        <w:rPr>
+          <w:rFonts w:ascii="Helvetica Neue" w:eastAsia="Times New Roman" w:hAnsi="Helvetica Neue" w:cs="Times New Roman"/>
+          <w:color w:val="1F1F1F"/>
+        </w:rPr>
+        <w:t>Digidzire</w:t>
+      </w:r>
+      <w:proofErr w:type="spellEnd"/>
+      <w:r>
+        <w:rPr>
+          <w:rFonts w:ascii="Helvetica Neue" w:eastAsia="Times New Roman" w:hAnsi="Helvetica Neue" w:cs="Times New Roman"/>
+          <w:color w:val="1F1F1F"/>
+        </w:rPr>
+        <w:t>, we are dedicated to helping your brand thrive on social media. Our comprehensive SMM services are designed to elevate your online presence, foster engagement, and drive conversions. Let us help you unlock the full potential of social media for your business.</w:t>
       </w:r>
     </w:p>
     <w:p>
@@ -3807,66 +4446,107 @@
           <w:rFonts w:ascii="Helvetica Neue" w:eastAsia="Times New Roman" w:hAnsi="Helvetica Neue" w:cs="Times New Roman"/>
           <w:color w:val="1F1F1F"/>
         </w:rPr>
-        <w:t>Social Media Marketing Services, Social Media Strategy, Content Creation, Community Management, Paid Social Media Advertising, Influencer Marketing, Social Media Analytics, Social Media Engagement, Digidzire, Social Media Presence, Online Reputation Management, Social Media Campaigns, Targeted Ad Campaigns, Audience Engagement, Digital Marketing, Social Media Experts.</w:t>
-      </w:r>
-    </w:p>
-    <w:p>
-      <w:pPr>
-        <w:spacing w:line="420" w:lineRule="atLeast"/>
-        <w:rPr>
-          <w:rFonts w:ascii="Helvetica Neue" w:eastAsia="Times New Roman" w:hAnsi="Helvetica Neue" w:cs="Times New Roman"/>
-          <w:color w:val="1F1F1F"/>
-        </w:rPr>
-      </w:pPr>
-    </w:p>
-    <w:p>
-      <w:pPr>
-        <w:spacing w:line="420" w:lineRule="atLeast"/>
-        <w:rPr>
-          <w:rFonts w:ascii="Helvetica Neue" w:eastAsia="Times New Roman" w:hAnsi="Helvetica Neue" w:cs="Times New Roman"/>
-          <w:color w:val="1F1F1F"/>
-        </w:rPr>
-      </w:pPr>
-    </w:p>
-    <w:p>
-      <w:pPr>
-        <w:spacing w:line="420" w:lineRule="atLeast"/>
-        <w:rPr>
-          <w:rFonts w:ascii="Helvetica Neue" w:eastAsia="Times New Roman" w:hAnsi="Helvetica Neue" w:cs="Times New Roman"/>
-          <w:color w:val="1F1F1F"/>
-        </w:rPr>
-      </w:pPr>
-      <w:r>
-        <w:rPr>
-          <w:rFonts w:ascii="Helvetica Neue" w:eastAsia="Times New Roman" w:hAnsi="Helvetica Neue" w:cs="Times New Roman"/>
-          <w:color w:val="1F1F1F"/>
-        </w:rPr>
-        <w:t>Capturing Perfection: Professional Photoshoot Services at Digidzire</w:t>
-      </w:r>
-    </w:p>
-    <w:p>
-      <w:pPr>
-        <w:spacing w:line="420" w:lineRule="atLeast"/>
-        <w:rPr>
-          <w:rFonts w:ascii="Helvetica Neue" w:eastAsia="Times New Roman" w:hAnsi="Helvetica Neue" w:cs="Times New Roman"/>
-          <w:color w:val="1F1F1F"/>
-        </w:rPr>
-      </w:pPr>
-    </w:p>
-    <w:p>
-      <w:pPr>
-        <w:spacing w:line="420" w:lineRule="atLeast"/>
-        <w:rPr>
-          <w:rFonts w:ascii="Helvetica Neue" w:eastAsia="Times New Roman" w:hAnsi="Helvetica Neue" w:cs="Times New Roman"/>
-          <w:color w:val="1F1F1F"/>
-        </w:rPr>
-      </w:pPr>
-      <w:r>
-        <w:rPr>
-          <w:rFonts w:ascii="Helvetica Neue" w:eastAsia="Times New Roman" w:hAnsi="Helvetica Neue" w:cs="Times New Roman"/>
-          <w:color w:val="1F1F1F"/>
-        </w:rPr>
-        <w:t>At Digidzire, we understand the power of a compelling image. Whether it’s for a brand campaign, product launch, or personal portfolio, our professional photoshoot services are designed to capture the essence of your vision with stunning visuals. Our team of skilled photographers and creative directors work collaboratively to deliver high-quality images that tell your story and elevate your brand.</w:t>
+        <w:t xml:space="preserve">Social Media Marketing Services, Social Media Strategy, Content Creation, Community Management, Paid Social Media Advertising, Influencer Marketing, Social Media Analytics, Social Media Engagement, </w:t>
+      </w:r>
+      <w:proofErr w:type="spellStart"/>
+      <w:r>
+        <w:rPr>
+          <w:rFonts w:ascii="Helvetica Neue" w:eastAsia="Times New Roman" w:hAnsi="Helvetica Neue" w:cs="Times New Roman"/>
+          <w:color w:val="1F1F1F"/>
+        </w:rPr>
+        <w:t>Digidzire</w:t>
+      </w:r>
+      <w:proofErr w:type="spellEnd"/>
+      <w:r>
+        <w:rPr>
+          <w:rFonts w:ascii="Helvetica Neue" w:eastAsia="Times New Roman" w:hAnsi="Helvetica Neue" w:cs="Times New Roman"/>
+          <w:color w:val="1F1F1F"/>
+        </w:rPr>
+        <w:t>, Social Media Presence, Online Reputation Management, Social Media Campaigns, Targeted Ad Campaigns, Audience Engagement, Digital Marketing, Social Media Experts.</w:t>
+      </w:r>
+    </w:p>
+    <w:p>
+      <w:pPr>
+        <w:spacing w:line="420" w:lineRule="atLeast"/>
+        <w:rPr>
+          <w:rFonts w:ascii="Helvetica Neue" w:eastAsia="Times New Roman" w:hAnsi="Helvetica Neue" w:cs="Times New Roman"/>
+          <w:color w:val="1F1F1F"/>
+        </w:rPr>
+      </w:pPr>
+    </w:p>
+    <w:p>
+      <w:pPr>
+        <w:spacing w:line="420" w:lineRule="atLeast"/>
+        <w:rPr>
+          <w:rFonts w:ascii="Helvetica Neue" w:eastAsia="Times New Roman" w:hAnsi="Helvetica Neue" w:cs="Times New Roman"/>
+          <w:color w:val="1F1F1F"/>
+        </w:rPr>
+      </w:pPr>
+    </w:p>
+    <w:p>
+      <w:pPr>
+        <w:spacing w:line="420" w:lineRule="atLeast"/>
+        <w:rPr>
+          <w:rFonts w:ascii="Helvetica Neue" w:eastAsia="Times New Roman" w:hAnsi="Helvetica Neue" w:cs="Times New Roman"/>
+          <w:color w:val="1F1F1F"/>
+        </w:rPr>
+      </w:pPr>
+      <w:r>
+        <w:rPr>
+          <w:rFonts w:ascii="Helvetica Neue" w:eastAsia="Times New Roman" w:hAnsi="Helvetica Neue" w:cs="Times New Roman"/>
+          <w:color w:val="1F1F1F"/>
+        </w:rPr>
+        <w:t xml:space="preserve">Capturing Perfection: Professional Photoshoot Services at </w:t>
+      </w:r>
+      <w:proofErr w:type="spellStart"/>
+      <w:r>
+        <w:rPr>
+          <w:rFonts w:ascii="Helvetica Neue" w:eastAsia="Times New Roman" w:hAnsi="Helvetica Neue" w:cs="Times New Roman"/>
+          <w:color w:val="1F1F1F"/>
+        </w:rPr>
+        <w:t>Digidzire</w:t>
+      </w:r>
+      <w:proofErr w:type="spellEnd"/>
+    </w:p>
+    <w:p>
+      <w:pPr>
+        <w:spacing w:line="420" w:lineRule="atLeast"/>
+        <w:rPr>
+          <w:rFonts w:ascii="Helvetica Neue" w:eastAsia="Times New Roman" w:hAnsi="Helvetica Neue" w:cs="Times New Roman"/>
+          <w:color w:val="1F1F1F"/>
+        </w:rPr>
+      </w:pPr>
+    </w:p>
+    <w:p>
+      <w:pPr>
+        <w:spacing w:line="420" w:lineRule="atLeast"/>
+        <w:rPr>
+          <w:rFonts w:ascii="Helvetica Neue" w:eastAsia="Times New Roman" w:hAnsi="Helvetica Neue" w:cs="Times New Roman"/>
+          <w:color w:val="1F1F1F"/>
+        </w:rPr>
+      </w:pPr>
+      <w:r>
+        <w:rPr>
+          <w:rFonts w:ascii="Helvetica Neue" w:eastAsia="Times New Roman" w:hAnsi="Helvetica Neue" w:cs="Times New Roman"/>
+          <w:color w:val="1F1F1F"/>
+        </w:rPr>
+        <w:t xml:space="preserve">At </w:t>
+      </w:r>
+      <w:proofErr w:type="spellStart"/>
+      <w:r>
+        <w:rPr>
+          <w:rFonts w:ascii="Helvetica Neue" w:eastAsia="Times New Roman" w:hAnsi="Helvetica Neue" w:cs="Times New Roman"/>
+          <w:color w:val="1F1F1F"/>
+        </w:rPr>
+        <w:t>Digidzire</w:t>
+      </w:r>
+      <w:proofErr w:type="spellEnd"/>
+      <w:r>
+        <w:rPr>
+          <w:rFonts w:ascii="Helvetica Neue" w:eastAsia="Times New Roman" w:hAnsi="Helvetica Neue" w:cs="Times New Roman"/>
+          <w:color w:val="1F1F1F"/>
+        </w:rPr>
+        <w:t>, we understand the power of a compelling image. Whether it’s for a brand campaign, product launch, or personal portfolio, our professional photoshoot services are designed to capture the essence of your vision with stunning visuals. Our team of skilled photographers and creative directors work collaboratively to deliver high-quality images that tell your story and elevate your brand.</w:t>
       </w:r>
     </w:p>
     <w:p>
@@ -4213,32 +4893,64 @@
           <w:rFonts w:ascii="Helvetica Neue" w:eastAsia="Times New Roman" w:hAnsi="Helvetica Neue" w:cs="Times New Roman"/>
           <w:color w:val="1F1F1F"/>
         </w:rPr>
-        <w:t>Book Your Photoshoot with Digidzire:</w:t>
-      </w:r>
-    </w:p>
-    <w:p>
-      <w:pPr>
-        <w:spacing w:line="420" w:lineRule="atLeast"/>
-        <w:rPr>
-          <w:rFonts w:ascii="Helvetica Neue" w:eastAsia="Times New Roman" w:hAnsi="Helvetica Neue" w:cs="Times New Roman"/>
-          <w:color w:val="1F1F1F"/>
-        </w:rPr>
-      </w:pPr>
-    </w:p>
-    <w:p>
-      <w:pPr>
-        <w:spacing w:line="420" w:lineRule="atLeast"/>
-        <w:rPr>
-          <w:rFonts w:ascii="Helvetica Neue" w:eastAsia="Times New Roman" w:hAnsi="Helvetica Neue" w:cs="Times New Roman"/>
-          <w:color w:val="1F1F1F"/>
-        </w:rPr>
-      </w:pPr>
-      <w:r>
-        <w:rPr>
-          <w:rFonts w:ascii="Helvetica Neue" w:eastAsia="Times New Roman" w:hAnsi="Helvetica Neue" w:cs="Times New Roman"/>
-          <w:color w:val="1F1F1F"/>
-        </w:rPr>
-        <w:t>At Digidzire, we are committed to capturing the perfect shot every time. Our comprehensive photoshoot services are designed to meet all your photography needs, from corporate and product photography to fashion and lifestyle shoots. Let us help you create stunning visual stories that leave a lasting impression.</w:t>
+        <w:t xml:space="preserve">Book Your Photoshoot with </w:t>
+      </w:r>
+      <w:proofErr w:type="spellStart"/>
+      <w:r>
+        <w:rPr>
+          <w:rFonts w:ascii="Helvetica Neue" w:eastAsia="Times New Roman" w:hAnsi="Helvetica Neue" w:cs="Times New Roman"/>
+          <w:color w:val="1F1F1F"/>
+        </w:rPr>
+        <w:t>Digidzire</w:t>
+      </w:r>
+      <w:proofErr w:type="spellEnd"/>
+      <w:r>
+        <w:rPr>
+          <w:rFonts w:ascii="Helvetica Neue" w:eastAsia="Times New Roman" w:hAnsi="Helvetica Neue" w:cs="Times New Roman"/>
+          <w:color w:val="1F1F1F"/>
+        </w:rPr>
+        <w:t>:</w:t>
+      </w:r>
+    </w:p>
+    <w:p>
+      <w:pPr>
+        <w:spacing w:line="420" w:lineRule="atLeast"/>
+        <w:rPr>
+          <w:rFonts w:ascii="Helvetica Neue" w:eastAsia="Times New Roman" w:hAnsi="Helvetica Neue" w:cs="Times New Roman"/>
+          <w:color w:val="1F1F1F"/>
+        </w:rPr>
+      </w:pPr>
+    </w:p>
+    <w:p>
+      <w:pPr>
+        <w:spacing w:line="420" w:lineRule="atLeast"/>
+        <w:rPr>
+          <w:rFonts w:ascii="Helvetica Neue" w:eastAsia="Times New Roman" w:hAnsi="Helvetica Neue" w:cs="Times New Roman"/>
+          <w:color w:val="1F1F1F"/>
+        </w:rPr>
+      </w:pPr>
+      <w:r>
+        <w:rPr>
+          <w:rFonts w:ascii="Helvetica Neue" w:eastAsia="Times New Roman" w:hAnsi="Helvetica Neue" w:cs="Times New Roman"/>
+          <w:color w:val="1F1F1F"/>
+        </w:rPr>
+        <w:t xml:space="preserve">At </w:t>
+      </w:r>
+      <w:proofErr w:type="spellStart"/>
+      <w:r>
+        <w:rPr>
+          <w:rFonts w:ascii="Helvetica Neue" w:eastAsia="Times New Roman" w:hAnsi="Helvetica Neue" w:cs="Times New Roman"/>
+          <w:color w:val="1F1F1F"/>
+        </w:rPr>
+        <w:t>Digidzire</w:t>
+      </w:r>
+      <w:proofErr w:type="spellEnd"/>
+      <w:r>
+        <w:rPr>
+          <w:rFonts w:ascii="Helvetica Neue" w:eastAsia="Times New Roman" w:hAnsi="Helvetica Neue" w:cs="Times New Roman"/>
+          <w:color w:val="1F1F1F"/>
+        </w:rPr>
+        <w:t>, we are committed to capturing the perfect shot every time. Our comprehensive photoshoot services are designed to meet all your photography needs, from corporate and product photography to fashion and lifestyle shoots. Let us help you create stunning visual stories that leave a lasting impression.</w:t>
       </w:r>
     </w:p>
     <w:p>
@@ -4279,42 +4991,67 @@
           <w:rFonts w:ascii="Helvetica Neue" w:eastAsia="Times New Roman" w:hAnsi="Helvetica Neue" w:cs="Times New Roman"/>
           <w:color w:val="1F1F1F"/>
         </w:rPr>
-        <w:t>Photoshoot Services, Professional Photography, Corporate Photography, Product Photography, Event Photography, Fashion Photography, Lifestyle Photography, Real Estate Photography, Digidzire, High-Quality Images, Creative Direction, Customized Photoshoot, Photography Experts, Visual Storytelling, Professional Headshots, E-commerce Product Images.</w:t>
-      </w:r>
-    </w:p>
-    <w:p>
-      <w:pPr>
-        <w:spacing w:line="420" w:lineRule="atLeast"/>
-        <w:rPr>
-          <w:rFonts w:ascii="Helvetica Neue" w:eastAsia="Times New Roman" w:hAnsi="Helvetica Neue" w:cs="Times New Roman"/>
-          <w:color w:val="1F1F1F"/>
-        </w:rPr>
-      </w:pPr>
-    </w:p>
-    <w:p>
-      <w:pPr>
-        <w:spacing w:line="420" w:lineRule="atLeast"/>
-        <w:rPr>
-          <w:rFonts w:ascii="Helvetica Neue" w:eastAsia="Times New Roman" w:hAnsi="Helvetica Neue" w:cs="Times New Roman"/>
-          <w:color w:val="1F1F1F"/>
-        </w:rPr>
-      </w:pPr>
-    </w:p>
-    <w:p>
-      <w:pPr>
-        <w:spacing w:line="420" w:lineRule="atLeast"/>
-        <w:rPr>
-          <w:rFonts w:ascii="Helvetica Neue" w:eastAsia="Times New Roman" w:hAnsi="Helvetica Neue" w:cs="Times New Roman"/>
-          <w:color w:val="1F1F1F"/>
-        </w:rPr>
-      </w:pPr>
-      <w:r>
-        <w:rPr>
-          <w:rFonts w:ascii="Helvetica Neue" w:eastAsia="Times New Roman" w:hAnsi="Helvetica Neue" w:cs="Times New Roman"/>
-          <w:color w:val="1F1F1F"/>
-        </w:rPr>
-        <w:t>Elevate Your Brand with Premium Print Media Solutions at Digidzire</w:t>
-      </w:r>
+        <w:t xml:space="preserve">Photoshoot Services, Professional Photography, Corporate Photography, Product Photography, Event Photography, Fashion Photography, Lifestyle Photography, Real Estate Photography, </w:t>
+      </w:r>
+      <w:proofErr w:type="spellStart"/>
+      <w:r>
+        <w:rPr>
+          <w:rFonts w:ascii="Helvetica Neue" w:eastAsia="Times New Roman" w:hAnsi="Helvetica Neue" w:cs="Times New Roman"/>
+          <w:color w:val="1F1F1F"/>
+        </w:rPr>
+        <w:t>Digidzire</w:t>
+      </w:r>
+      <w:proofErr w:type="spellEnd"/>
+      <w:r>
+        <w:rPr>
+          <w:rFonts w:ascii="Helvetica Neue" w:eastAsia="Times New Roman" w:hAnsi="Helvetica Neue" w:cs="Times New Roman"/>
+          <w:color w:val="1F1F1F"/>
+        </w:rPr>
+        <w:t>, High-Quality Images, Creative Direction, Customized Photoshoot, Photography Experts, Visual Storytelling, Professional Headshots, E-commerce Product Images.</w:t>
+      </w:r>
+    </w:p>
+    <w:p>
+      <w:pPr>
+        <w:spacing w:line="420" w:lineRule="atLeast"/>
+        <w:rPr>
+          <w:rFonts w:ascii="Helvetica Neue" w:eastAsia="Times New Roman" w:hAnsi="Helvetica Neue" w:cs="Times New Roman"/>
+          <w:color w:val="1F1F1F"/>
+        </w:rPr>
+      </w:pPr>
+    </w:p>
+    <w:p>
+      <w:pPr>
+        <w:spacing w:line="420" w:lineRule="atLeast"/>
+        <w:rPr>
+          <w:rFonts w:ascii="Helvetica Neue" w:eastAsia="Times New Roman" w:hAnsi="Helvetica Neue" w:cs="Times New Roman"/>
+          <w:color w:val="1F1F1F"/>
+        </w:rPr>
+      </w:pPr>
+    </w:p>
+    <w:p>
+      <w:pPr>
+        <w:spacing w:line="420" w:lineRule="atLeast"/>
+        <w:rPr>
+          <w:rFonts w:ascii="Helvetica Neue" w:eastAsia="Times New Roman" w:hAnsi="Helvetica Neue" w:cs="Times New Roman"/>
+          <w:color w:val="1F1F1F"/>
+        </w:rPr>
+      </w:pPr>
+      <w:r>
+        <w:rPr>
+          <w:rFonts w:ascii="Helvetica Neue" w:eastAsia="Times New Roman" w:hAnsi="Helvetica Neue" w:cs="Times New Roman"/>
+          <w:color w:val="1F1F1F"/>
+        </w:rPr>
+        <w:t xml:space="preserve">Elevate Your Brand with Premium Print Media Solutions at </w:t>
+      </w:r>
+      <w:proofErr w:type="spellStart"/>
+      <w:r>
+        <w:rPr>
+          <w:rFonts w:ascii="Helvetica Neue" w:eastAsia="Times New Roman" w:hAnsi="Helvetica Neue" w:cs="Times New Roman"/>
+          <w:color w:val="1F1F1F"/>
+        </w:rPr>
+        <w:t>Digidzire</w:t>
+      </w:r>
+      <w:proofErr w:type="spellEnd"/>
     </w:p>
     <w:p>
       <w:pPr>
@@ -4363,7 +5100,23 @@
           <w:rFonts w:ascii="Helvetica Neue" w:eastAsia="Times New Roman" w:hAnsi="Helvetica Neue" w:cs="Times New Roman"/>
           <w:color w:val="1F1F1F"/>
         </w:rPr>
-        <w:t>In a digital age, the tactile experience of print media remains a powerful tool for brand communication. At Digidzire, we specialize in delivering premium print media solutions that captivate your audience and convey your message with clarity and impact. Our team of design and print experts works meticulously to bring your vision to life, ensuring every piece of print media reflects your brand’s identity and values.</w:t>
+        <w:t xml:space="preserve">In a digital age, the tactile experience of print media remains a powerful tool for brand communication. At </w:t>
+      </w:r>
+      <w:proofErr w:type="spellStart"/>
+      <w:r>
+        <w:rPr>
+          <w:rFonts w:ascii="Helvetica Neue" w:eastAsia="Times New Roman" w:hAnsi="Helvetica Neue" w:cs="Times New Roman"/>
+          <w:color w:val="1F1F1F"/>
+        </w:rPr>
+        <w:t>Digidzire</w:t>
+      </w:r>
+      <w:proofErr w:type="spellEnd"/>
+      <w:r>
+        <w:rPr>
+          <w:rFonts w:ascii="Helvetica Neue" w:eastAsia="Times New Roman" w:hAnsi="Helvetica Neue" w:cs="Times New Roman"/>
+          <w:color w:val="1F1F1F"/>
+        </w:rPr>
+        <w:t>, we specialize in delivering premium print media solutions that captivate your audience and convey your message with clarity and impact. Our team of design and print experts works meticulously to bring your vision to life, ensuring every piece of print media reflects your brand’s identity and values.</w:t>
       </w:r>
     </w:p>
     <w:p>
@@ -4523,7 +5276,39 @@
           <w:color w:val="1F1F1F"/>
         </w:rPr>
         <w:lastRenderedPageBreak/>
-        <w:t xml:space="preserve">   - Catalogs and Booklets: Showcase your products and services with comprehensive catalogs and booklets that are both informative and visually appealing.</w:t>
+        <w:t xml:space="preserve">   - </w:t>
+      </w:r>
+      <w:proofErr w:type="spellStart"/>
+      <w:r>
+        <w:rPr>
+          <w:rFonts w:ascii="Helvetica Neue" w:eastAsia="Times New Roman" w:hAnsi="Helvetica Neue" w:cs="Times New Roman"/>
+          <w:color w:val="1F1F1F"/>
+        </w:rPr>
+        <w:t>Catalogs</w:t>
+      </w:r>
+      <w:proofErr w:type="spellEnd"/>
+      <w:r>
+        <w:rPr>
+          <w:rFonts w:ascii="Helvetica Neue" w:eastAsia="Times New Roman" w:hAnsi="Helvetica Neue" w:cs="Times New Roman"/>
+          <w:color w:val="1F1F1F"/>
+        </w:rPr>
+        <w:t xml:space="preserve"> and Booklets: Showcase your products and services with comprehensive </w:t>
+      </w:r>
+      <w:proofErr w:type="spellStart"/>
+      <w:r>
+        <w:rPr>
+          <w:rFonts w:ascii="Helvetica Neue" w:eastAsia="Times New Roman" w:hAnsi="Helvetica Neue" w:cs="Times New Roman"/>
+          <w:color w:val="1F1F1F"/>
+        </w:rPr>
+        <w:t>catalogs</w:t>
+      </w:r>
+      <w:proofErr w:type="spellEnd"/>
+      <w:r>
+        <w:rPr>
+          <w:rFonts w:ascii="Helvetica Neue" w:eastAsia="Times New Roman" w:hAnsi="Helvetica Neue" w:cs="Times New Roman"/>
+          <w:color w:val="1F1F1F"/>
+        </w:rPr>
+        <w:t xml:space="preserve"> and booklets that are both informative and visually appealing.</w:t>
       </w:r>
     </w:p>
     <w:p>
@@ -4783,7 +5568,23 @@
           <w:rFonts w:ascii="Helvetica Neue" w:eastAsia="Times New Roman" w:hAnsi="Helvetica Neue" w:cs="Times New Roman"/>
           <w:color w:val="1F1F1F"/>
         </w:rPr>
-        <w:t>Why Choose Digidzire for Print Media?</w:t>
+        <w:t xml:space="preserve">Why Choose </w:t>
+      </w:r>
+      <w:proofErr w:type="spellStart"/>
+      <w:r>
+        <w:rPr>
+          <w:rFonts w:ascii="Helvetica Neue" w:eastAsia="Times New Roman" w:hAnsi="Helvetica Neue" w:cs="Times New Roman"/>
+          <w:color w:val="1F1F1F"/>
+        </w:rPr>
+        <w:t>Digidzire</w:t>
+      </w:r>
+      <w:proofErr w:type="spellEnd"/>
+      <w:r>
+        <w:rPr>
+          <w:rFonts w:ascii="Helvetica Neue" w:eastAsia="Times New Roman" w:hAnsi="Helvetica Neue" w:cs="Times New Roman"/>
+          <w:color w:val="1F1F1F"/>
+        </w:rPr>
+        <w:t xml:space="preserve"> for Print Media?</w:t>
       </w:r>
     </w:p>
     <w:p>
@@ -4898,32 +5699,64 @@
           <w:rFonts w:ascii="Helvetica Neue" w:eastAsia="Times New Roman" w:hAnsi="Helvetica Neue" w:cs="Times New Roman"/>
           <w:color w:val="1F1F1F"/>
         </w:rPr>
-        <w:t>Transform Your Print Media with Digidzire:</w:t>
-      </w:r>
-    </w:p>
-    <w:p>
-      <w:pPr>
-        <w:spacing w:line="420" w:lineRule="atLeast"/>
-        <w:rPr>
-          <w:rFonts w:ascii="Helvetica Neue" w:eastAsia="Times New Roman" w:hAnsi="Helvetica Neue" w:cs="Times New Roman"/>
-          <w:color w:val="1F1F1F"/>
-        </w:rPr>
-      </w:pPr>
-    </w:p>
-    <w:p>
-      <w:pPr>
-        <w:spacing w:line="420" w:lineRule="atLeast"/>
-        <w:rPr>
-          <w:rFonts w:ascii="Helvetica Neue" w:eastAsia="Times New Roman" w:hAnsi="Helvetica Neue" w:cs="Times New Roman"/>
-          <w:color w:val="1F1F1F"/>
-        </w:rPr>
-      </w:pPr>
-      <w:r>
-        <w:rPr>
-          <w:rFonts w:ascii="Helvetica Neue" w:eastAsia="Times New Roman" w:hAnsi="Helvetica Neue" w:cs="Times New Roman"/>
-          <w:color w:val="1F1F1F"/>
-        </w:rPr>
-        <w:t>At Digidzire, we believe in the power of print to elevate your brand and communicate your message effectively. Our comprehensive print media services are designed to meet all your printing needs, from business essentials to large-scale marketing campaigns. Let us help you create print materials that captivate and inspire.</w:t>
+        <w:t xml:space="preserve">Transform Your Print Media with </w:t>
+      </w:r>
+      <w:proofErr w:type="spellStart"/>
+      <w:r>
+        <w:rPr>
+          <w:rFonts w:ascii="Helvetica Neue" w:eastAsia="Times New Roman" w:hAnsi="Helvetica Neue" w:cs="Times New Roman"/>
+          <w:color w:val="1F1F1F"/>
+        </w:rPr>
+        <w:t>Digidzire</w:t>
+      </w:r>
+      <w:proofErr w:type="spellEnd"/>
+      <w:r>
+        <w:rPr>
+          <w:rFonts w:ascii="Helvetica Neue" w:eastAsia="Times New Roman" w:hAnsi="Helvetica Neue" w:cs="Times New Roman"/>
+          <w:color w:val="1F1F1F"/>
+        </w:rPr>
+        <w:t>:</w:t>
+      </w:r>
+    </w:p>
+    <w:p>
+      <w:pPr>
+        <w:spacing w:line="420" w:lineRule="atLeast"/>
+        <w:rPr>
+          <w:rFonts w:ascii="Helvetica Neue" w:eastAsia="Times New Roman" w:hAnsi="Helvetica Neue" w:cs="Times New Roman"/>
+          <w:color w:val="1F1F1F"/>
+        </w:rPr>
+      </w:pPr>
+    </w:p>
+    <w:p>
+      <w:pPr>
+        <w:spacing w:line="420" w:lineRule="atLeast"/>
+        <w:rPr>
+          <w:rFonts w:ascii="Helvetica Neue" w:eastAsia="Times New Roman" w:hAnsi="Helvetica Neue" w:cs="Times New Roman"/>
+          <w:color w:val="1F1F1F"/>
+        </w:rPr>
+      </w:pPr>
+      <w:r>
+        <w:rPr>
+          <w:rFonts w:ascii="Helvetica Neue" w:eastAsia="Times New Roman" w:hAnsi="Helvetica Neue" w:cs="Times New Roman"/>
+          <w:color w:val="1F1F1F"/>
+        </w:rPr>
+        <w:t xml:space="preserve">At </w:t>
+      </w:r>
+      <w:proofErr w:type="spellStart"/>
+      <w:r>
+        <w:rPr>
+          <w:rFonts w:ascii="Helvetica Neue" w:eastAsia="Times New Roman" w:hAnsi="Helvetica Neue" w:cs="Times New Roman"/>
+          <w:color w:val="1F1F1F"/>
+        </w:rPr>
+        <w:t>Digidzire</w:t>
+      </w:r>
+      <w:proofErr w:type="spellEnd"/>
+      <w:r>
+        <w:rPr>
+          <w:rFonts w:ascii="Helvetica Neue" w:eastAsia="Times New Roman" w:hAnsi="Helvetica Neue" w:cs="Times New Roman"/>
+          <w:color w:val="1F1F1F"/>
+        </w:rPr>
+        <w:t>, we believe in the power of print to elevate your brand and communicate your message effectively. Our comprehensive print media services are designed to meet all your printing needs, from business essentials to large-scale marketing campaigns. Let us help you create print materials that captivate and inspire.</w:t>
       </w:r>
     </w:p>
     <w:p>
@@ -4964,59 +5797,100 @@
           <w:rFonts w:ascii="Helvetica Neue" w:eastAsia="Times New Roman" w:hAnsi="Helvetica Neue" w:cs="Times New Roman"/>
           <w:color w:val="1F1F1F"/>
         </w:rPr>
-        <w:t>Print Media Services, Business Cards, Brochures, Flyers, Posters, Banners, Catalogs, Booklets, Direct Mail, Event Collateral, Invitations, Announcements, Packaging, Labels, Custom Prints, Corporate Gifts, Large Format Printing, Digidzire, High-Quality Printing, Professional Print Solutions, Sustainable Printing Practices, Print Marketing Materials, Superior Print Quality.</w:t>
-      </w:r>
-    </w:p>
-    <w:p>
-      <w:pPr>
-        <w:spacing w:line="420" w:lineRule="atLeast"/>
-        <w:rPr>
-          <w:rFonts w:ascii="Helvetica Neue" w:eastAsia="Times New Roman" w:hAnsi="Helvetica Neue" w:cs="Times New Roman"/>
-          <w:color w:val="1F1F1F"/>
-        </w:rPr>
-      </w:pPr>
-    </w:p>
-    <w:p>
-      <w:pPr>
-        <w:spacing w:line="420" w:lineRule="atLeast"/>
-        <w:rPr>
-          <w:rFonts w:ascii="Helvetica Neue" w:eastAsia="Times New Roman" w:hAnsi="Helvetica Neue" w:cs="Times New Roman"/>
-          <w:color w:val="1F1F1F"/>
-        </w:rPr>
-      </w:pPr>
-    </w:p>
-    <w:p>
-      <w:pPr>
-        <w:spacing w:line="420" w:lineRule="atLeast"/>
-        <w:rPr>
-          <w:rFonts w:ascii="Helvetica Neue" w:eastAsia="Times New Roman" w:hAnsi="Helvetica Neue" w:cs="Times New Roman"/>
-          <w:color w:val="1F1F1F"/>
-        </w:rPr>
-      </w:pPr>
-    </w:p>
-    <w:p>
-      <w:pPr>
-        <w:spacing w:line="420" w:lineRule="atLeast"/>
-        <w:rPr>
-          <w:rFonts w:ascii="Helvetica Neue" w:eastAsia="Times New Roman" w:hAnsi="Helvetica Neue" w:cs="Times New Roman"/>
-          <w:color w:val="1F1F1F"/>
-        </w:rPr>
-      </w:pPr>
-    </w:p>
-    <w:p>
-      <w:pPr>
-        <w:spacing w:line="420" w:lineRule="atLeast"/>
-        <w:rPr>
-          <w:rFonts w:ascii="Helvetica Neue" w:eastAsia="Times New Roman" w:hAnsi="Helvetica Neue" w:cs="Times New Roman"/>
-          <w:color w:val="1F1F1F"/>
-        </w:rPr>
-      </w:pPr>
-      <w:r>
-        <w:rPr>
-          <w:rFonts w:ascii="Helvetica Neue" w:eastAsia="Times New Roman" w:hAnsi="Helvetica Neue" w:cs="Times New Roman"/>
-          <w:color w:val="1F1F1F"/>
-        </w:rPr>
-        <w:t>Website ,  application pending</w:t>
+        <w:t xml:space="preserve">Print Media Services, Business Cards, Brochures, Flyers, Posters, Banners, </w:t>
+      </w:r>
+      <w:proofErr w:type="spellStart"/>
+      <w:r>
+        <w:rPr>
+          <w:rFonts w:ascii="Helvetica Neue" w:eastAsia="Times New Roman" w:hAnsi="Helvetica Neue" w:cs="Times New Roman"/>
+          <w:color w:val="1F1F1F"/>
+        </w:rPr>
+        <w:t>Catalogs</w:t>
+      </w:r>
+      <w:proofErr w:type="spellEnd"/>
+      <w:r>
+        <w:rPr>
+          <w:rFonts w:ascii="Helvetica Neue" w:eastAsia="Times New Roman" w:hAnsi="Helvetica Neue" w:cs="Times New Roman"/>
+          <w:color w:val="1F1F1F"/>
+        </w:rPr>
+        <w:t xml:space="preserve">, Booklets, Direct Mail, Event Collateral, Invitations, Announcements, Packaging, Labels, Custom Prints, Corporate Gifts, Large Format Printing, </w:t>
+      </w:r>
+      <w:proofErr w:type="spellStart"/>
+      <w:r>
+        <w:rPr>
+          <w:rFonts w:ascii="Helvetica Neue" w:eastAsia="Times New Roman" w:hAnsi="Helvetica Neue" w:cs="Times New Roman"/>
+          <w:color w:val="1F1F1F"/>
+        </w:rPr>
+        <w:t>Digidzire</w:t>
+      </w:r>
+      <w:proofErr w:type="spellEnd"/>
+      <w:r>
+        <w:rPr>
+          <w:rFonts w:ascii="Helvetica Neue" w:eastAsia="Times New Roman" w:hAnsi="Helvetica Neue" w:cs="Times New Roman"/>
+          <w:color w:val="1F1F1F"/>
+        </w:rPr>
+        <w:t>, High-Quality Printing, Professional Print Solutions, Sustainable Printing Practices, Print Marketing Materials, Superior Print Quality.</w:t>
+      </w:r>
+    </w:p>
+    <w:p>
+      <w:pPr>
+        <w:spacing w:line="420" w:lineRule="atLeast"/>
+        <w:rPr>
+          <w:rFonts w:ascii="Helvetica Neue" w:eastAsia="Times New Roman" w:hAnsi="Helvetica Neue" w:cs="Times New Roman"/>
+          <w:color w:val="1F1F1F"/>
+        </w:rPr>
+      </w:pPr>
+    </w:p>
+    <w:p>
+      <w:pPr>
+        <w:spacing w:line="420" w:lineRule="atLeast"/>
+        <w:rPr>
+          <w:rFonts w:ascii="Helvetica Neue" w:eastAsia="Times New Roman" w:hAnsi="Helvetica Neue" w:cs="Times New Roman"/>
+          <w:color w:val="1F1F1F"/>
+        </w:rPr>
+      </w:pPr>
+    </w:p>
+    <w:p>
+      <w:pPr>
+        <w:spacing w:line="420" w:lineRule="atLeast"/>
+        <w:rPr>
+          <w:rFonts w:ascii="Helvetica Neue" w:eastAsia="Times New Roman" w:hAnsi="Helvetica Neue" w:cs="Times New Roman"/>
+          <w:color w:val="1F1F1F"/>
+        </w:rPr>
+      </w:pPr>
+    </w:p>
+    <w:p>
+      <w:pPr>
+        <w:spacing w:line="420" w:lineRule="atLeast"/>
+        <w:rPr>
+          <w:rFonts w:ascii="Helvetica Neue" w:eastAsia="Times New Roman" w:hAnsi="Helvetica Neue" w:cs="Times New Roman"/>
+          <w:color w:val="1F1F1F"/>
+        </w:rPr>
+      </w:pPr>
+    </w:p>
+    <w:p>
+      <w:pPr>
+        <w:spacing w:line="420" w:lineRule="atLeast"/>
+        <w:rPr>
+          <w:rFonts w:ascii="Helvetica Neue" w:eastAsia="Times New Roman" w:hAnsi="Helvetica Neue" w:cs="Times New Roman"/>
+          <w:color w:val="1F1F1F"/>
+        </w:rPr>
+      </w:pPr>
+      <w:proofErr w:type="gramStart"/>
+      <w:r>
+        <w:rPr>
+          <w:rFonts w:ascii="Helvetica Neue" w:eastAsia="Times New Roman" w:hAnsi="Helvetica Neue" w:cs="Times New Roman"/>
+          <w:color w:val="1F1F1F"/>
+        </w:rPr>
+        <w:t>Website ,</w:t>
+      </w:r>
+      <w:proofErr w:type="gramEnd"/>
+      <w:r>
+        <w:rPr>
+          <w:rFonts w:ascii="Helvetica Neue" w:eastAsia="Times New Roman" w:hAnsi="Helvetica Neue" w:cs="Times New Roman"/>
+          <w:color w:val="1F1F1F"/>
+        </w:rPr>
+        <w:t xml:space="preserve">  application pending</w:t>
       </w:r>
     </w:p>
     <w:sectPr>

</xml_diff>